<commit_message>
Uploaded Manual Source files
</commit_message>
<xml_diff>
--- a/labmanual/English/002-23599_Source/Manual/WW101-04-Library.docx
+++ b/labmanual/English/002-23599_Source/Manual/WW101-04-Library.docx
@@ -1401,15 +1401,7 @@
         <w:ind w:left="1440"/>
       </w:pPr>
       <w:r>
-        <w:t>u8g_</w:t>
-      </w:r>
-      <w:proofErr w:type="gramStart"/>
-      <w:r>
-        <w:t>InitComFn(</w:t>
-      </w:r>
-      <w:proofErr w:type="gramEnd"/>
-      <w:r>
-        <w:t>&amp;</w:t>
+        <w:t>u8g_InitComFn(&amp;</w:t>
       </w:r>
       <w:r>
         <w:t>display</w:t>
@@ -1592,6 +1584,45 @@
     </w:p>
     <w:p>
       <w:pPr>
+        <w:pStyle w:val="ListParagraph"/>
+        <w:numPr>
+          <w:ilvl w:val="2"/>
+          <w:numId w:val="7"/>
+        </w:numPr>
+      </w:pPr>
+      <w:r>
+        <w:t xml:space="preserve">To draw to the screen efficiently, the </w:t>
+      </w:r>
+      <w:r>
+        <w:rPr>
+          <w:i/>
+        </w:rPr>
+        <w:t>u8g</w:t>
+      </w:r>
+      <w:r>
+        <w:t xml:space="preserve"> graphics package divides the screen into a few horizontal sections, or pages. Using </w:t>
+      </w:r>
+      <w:r>
+        <w:rPr>
+          <w:i/>
+        </w:rPr>
+        <w:t>u8g_FirstPage</w:t>
+      </w:r>
+      <w:r>
+        <w:t xml:space="preserve"> and </w:t>
+      </w:r>
+      <w:r>
+        <w:rPr>
+          <w:i/>
+        </w:rPr>
+        <w:t>u8g_NextPage</w:t>
+      </w:r>
+      <w:r>
+        <w:t xml:space="preserve"> iterates over these pages to draw the full image.</w:t>
+      </w:r>
+    </w:p>
+    <w:p>
+      <w:pPr>
         <w:ind w:left="720"/>
       </w:pPr>
       <w:r>
@@ -1675,27 +1706,7 @@
           <w:sz w:val="20"/>
           <w:szCs w:val="20"/>
         </w:rPr>
-        <w:t xml:space="preserve">    u8g_</w:t>
-      </w:r>
-      <w:proofErr w:type="gramStart"/>
-      <w:r>
-        <w:rPr>
-          <w:rFonts w:ascii="Consolas" w:hAnsi="Consolas" w:cs="Consolas"/>
-          <w:color w:val="000000"/>
-          <w:sz w:val="20"/>
-          <w:szCs w:val="20"/>
-        </w:rPr>
-        <w:t>InitComFn(</w:t>
-      </w:r>
-      <w:proofErr w:type="gramEnd"/>
-      <w:r>
-        <w:rPr>
-          <w:rFonts w:ascii="Consolas" w:hAnsi="Consolas" w:cs="Consolas"/>
-          <w:color w:val="000000"/>
-          <w:sz w:val="20"/>
-          <w:szCs w:val="20"/>
-        </w:rPr>
-        <w:t>&amp;display, &amp;u8g_dev_ssd1306_128x64_i2c, u8g_com_hw_i2c_fn);</w:t>
+        <w:t xml:space="preserve">    u8g_InitComFn(&amp;display, &amp;u8g_dev_ssd1306_128x64_i2c, u8g_com_hw_i2c_fn);</w:t>
       </w:r>
     </w:p>
     <w:p>
@@ -1717,27 +1728,8 @@
           <w:sz w:val="20"/>
           <w:szCs w:val="20"/>
         </w:rPr>
-        <w:t xml:space="preserve">    u8g_</w:t>
-      </w:r>
-      <w:proofErr w:type="gramStart"/>
-      <w:r>
-        <w:rPr>
-          <w:rFonts w:ascii="Consolas" w:hAnsi="Consolas" w:cs="Consolas"/>
-          <w:color w:val="000000"/>
-          <w:sz w:val="20"/>
-          <w:szCs w:val="20"/>
-        </w:rPr>
-        <w:t>SetFont(</w:t>
-      </w:r>
-      <w:proofErr w:type="gramEnd"/>
-      <w:r>
-        <w:rPr>
-          <w:rFonts w:ascii="Consolas" w:hAnsi="Consolas" w:cs="Consolas"/>
-          <w:color w:val="000000"/>
-          <w:sz w:val="20"/>
-          <w:szCs w:val="20"/>
-        </w:rPr>
-        <w:t>&amp;display, u8g_font_unifont);</w:t>
+        <w:lastRenderedPageBreak/>
+        <w:t xml:space="preserve">    u8g_SetFont(&amp;display, u8g_font_unifont);</w:t>
       </w:r>
     </w:p>
     <w:p>
@@ -1801,7 +1793,6 @@
           <w:sz w:val="20"/>
           <w:szCs w:val="20"/>
         </w:rPr>
-        <w:lastRenderedPageBreak/>
         <w:t xml:space="preserve">    </w:t>
       </w:r>
     </w:p>
@@ -1911,27 +1902,7 @@
           <w:sz w:val="20"/>
           <w:szCs w:val="20"/>
         </w:rPr>
-        <w:t xml:space="preserve">        u8g_</w:t>
-      </w:r>
-      <w:proofErr w:type="gramStart"/>
-      <w:r>
-        <w:rPr>
-          <w:rFonts w:ascii="Consolas" w:hAnsi="Consolas" w:cs="Consolas"/>
-          <w:color w:val="000000"/>
-          <w:sz w:val="20"/>
-          <w:szCs w:val="20"/>
-        </w:rPr>
-        <w:t>DrawStr(</w:t>
-      </w:r>
-      <w:proofErr w:type="gramEnd"/>
-      <w:r>
-        <w:rPr>
-          <w:rFonts w:ascii="Consolas" w:hAnsi="Consolas" w:cs="Consolas"/>
-          <w:color w:val="000000"/>
-          <w:sz w:val="20"/>
-          <w:szCs w:val="20"/>
-        </w:rPr>
-        <w:t xml:space="preserve">&amp;display, 0, 10, </w:t>
+        <w:t xml:space="preserve">        u8g_DrawStr(&amp;display, 0, 10, </w:t>
       </w:r>
       <w:r>
         <w:rPr>
@@ -2064,13 +2035,8 @@
         <w:ind w:left="720"/>
       </w:pPr>
       <w:r>
-        <w:t>In &lt;project&gt;.</w:t>
-      </w:r>
-      <w:proofErr w:type="gramStart"/>
-      <w:r>
-        <w:t>c :</w:t>
-      </w:r>
-      <w:proofErr w:type="gramEnd"/>
+        <w:t>In &lt;project&gt;.c :</w:t>
+      </w:r>
       <w:r>
         <w:tab/>
       </w:r>
@@ -2096,15 +2062,7 @@
       </w:r>
       <w:r>
         <w:tab/>
-        <w:t>$(NAME)_</w:t>
-      </w:r>
-      <w:proofErr w:type="gramStart"/>
-      <w:r>
-        <w:t>COMPONENTS :</w:t>
-      </w:r>
-      <w:proofErr w:type="gramEnd"/>
-      <w:r>
-        <w:t>= graphics/u8g</w:t>
+        <w:t>$(NAME)_COMPONENTS := graphics/u8g</w:t>
       </w:r>
     </w:p>
     <w:p>
@@ -2378,25 +2336,17 @@
         </w:rPr>
         <w:t>name</w:t>
       </w:r>
-      <w:proofErr w:type="gramStart"/>
-      <w:r>
-        <w:rPr>
-          <w:color w:val="1F4E79" w:themeColor="accent1" w:themeShade="80"/>
-        </w:rPr>
-        <w:t>"</w:t>
-      </w:r>
-      <w:r>
-        <w:rPr>
-          <w:color w:val="1F4E79" w:themeColor="accent1" w:themeShade="80"/>
-        </w:rPr>
-        <w:t xml:space="preserve"> :</w:t>
-      </w:r>
-      <w:proofErr w:type="gramEnd"/>
-      <w:r>
-        <w:rPr>
-          <w:color w:val="1F4E79" w:themeColor="accent1" w:themeShade="80"/>
-        </w:rPr>
-        <w:t xml:space="preserve"> </w:t>
+      <w:r>
+        <w:rPr>
+          <w:color w:val="1F4E79" w:themeColor="accent1" w:themeShade="80"/>
+        </w:rPr>
+        <w:t>"</w:t>
+      </w:r>
+      <w:r>
+        <w:rPr>
+          <w:color w:val="1F4E79" w:themeColor="accent1" w:themeShade="80"/>
+        </w:rPr>
+        <w:t xml:space="preserve"> : </w:t>
       </w:r>
       <w:r>
         <w:rPr>
@@ -2450,25 +2400,17 @@
         </w:rPr>
         <w:t>age</w:t>
       </w:r>
-      <w:proofErr w:type="gramStart"/>
-      <w:r>
-        <w:rPr>
-          <w:color w:val="1F4E79" w:themeColor="accent1" w:themeShade="80"/>
-        </w:rPr>
-        <w:t>"</w:t>
-      </w:r>
-      <w:r>
-        <w:rPr>
-          <w:color w:val="1F4E79" w:themeColor="accent1" w:themeShade="80"/>
-        </w:rPr>
-        <w:t xml:space="preserve"> :</w:t>
-      </w:r>
-      <w:proofErr w:type="gramEnd"/>
-      <w:r>
-        <w:rPr>
-          <w:color w:val="1F4E79" w:themeColor="accent1" w:themeShade="80"/>
-        </w:rPr>
-        <w:t xml:space="preserve"> </w:t>
+      <w:r>
+        <w:rPr>
+          <w:color w:val="1F4E79" w:themeColor="accent1" w:themeShade="80"/>
+        </w:rPr>
+        <w:t>"</w:t>
+      </w:r>
+      <w:r>
+        <w:rPr>
+          <w:color w:val="1F4E79" w:themeColor="accent1" w:themeShade="80"/>
+        </w:rPr>
+        <w:t xml:space="preserve"> : </w:t>
       </w:r>
       <w:r>
         <w:rPr>
@@ -2508,25 +2450,17 @@
         </w:rPr>
         <w:t>badass</w:t>
       </w:r>
-      <w:proofErr w:type="gramStart"/>
-      <w:r>
-        <w:rPr>
-          <w:color w:val="1F4E79" w:themeColor="accent1" w:themeShade="80"/>
-        </w:rPr>
-        <w:t>"</w:t>
-      </w:r>
-      <w:r>
-        <w:rPr>
-          <w:color w:val="1F4E79" w:themeColor="accent1" w:themeShade="80"/>
-        </w:rPr>
-        <w:t xml:space="preserve"> :</w:t>
-      </w:r>
-      <w:proofErr w:type="gramEnd"/>
-      <w:r>
-        <w:rPr>
-          <w:color w:val="1F4E79" w:themeColor="accent1" w:themeShade="80"/>
-        </w:rPr>
-        <w:t xml:space="preserve"> true,</w:t>
+      <w:r>
+        <w:rPr>
+          <w:color w:val="1F4E79" w:themeColor="accent1" w:themeShade="80"/>
+        </w:rPr>
+        <w:t>"</w:t>
+      </w:r>
+      <w:r>
+        <w:rPr>
+          <w:color w:val="1F4E79" w:themeColor="accent1" w:themeShade="80"/>
+        </w:rPr>
+        <w:t xml:space="preserve"> : true,</w:t>
       </w:r>
     </w:p>
     <w:p>
@@ -2560,14 +2494,12 @@
         </w:rPr>
         <w:t>"</w:t>
       </w:r>
-      <w:proofErr w:type="gramStart"/>
       <w:r>
         <w:rPr>
           <w:color w:val="1F4E79" w:themeColor="accent1" w:themeShade="80"/>
         </w:rPr>
         <w:t>:  [</w:t>
       </w:r>
-      <w:proofErr w:type="gramEnd"/>
       <w:r>
         <w:rPr>
           <w:color w:val="1F4E79" w:themeColor="accent1" w:themeShade="80"/>
@@ -2644,25 +2576,17 @@
         </w:rPr>
         <w:t>address</w:t>
       </w:r>
-      <w:proofErr w:type="gramStart"/>
-      <w:r>
-        <w:rPr>
-          <w:color w:val="1F4E79" w:themeColor="accent1" w:themeShade="80"/>
-        </w:rPr>
-        <w:t>"</w:t>
-      </w:r>
-      <w:r>
-        <w:rPr>
-          <w:color w:val="1F4E79" w:themeColor="accent1" w:themeShade="80"/>
-        </w:rPr>
-        <w:t xml:space="preserve"> :</w:t>
-      </w:r>
-      <w:proofErr w:type="gramEnd"/>
-      <w:r>
-        <w:rPr>
-          <w:color w:val="1F4E79" w:themeColor="accent1" w:themeShade="80"/>
-        </w:rPr>
-        <w:t xml:space="preserve"> {</w:t>
+      <w:r>
+        <w:rPr>
+          <w:color w:val="1F4E79" w:themeColor="accent1" w:themeShade="80"/>
+        </w:rPr>
+        <w:t>"</w:t>
+      </w:r>
+      <w:r>
+        <w:rPr>
+          <w:color w:val="1F4E79" w:themeColor="accent1" w:themeShade="80"/>
+        </w:rPr>
+        <w:t xml:space="preserve"> : {</w:t>
       </w:r>
     </w:p>
     <w:p>
@@ -3180,28 +3104,96 @@
         </w:rPr>
         <w:t>badass</w:t>
       </w:r>
-      <w:proofErr w:type="gramStart"/>
-      <w:r>
-        <w:rPr>
-          <w:rFonts w:ascii="Times New Roman" w:eastAsia="Times New Roman" w:hAnsi="Times New Roman"/>
-          <w:color w:val="1F4E79" w:themeColor="accent1" w:themeShade="80"/>
-          <w:kern w:val="28"/>
-          <w:sz w:val="18"/>
-          <w:szCs w:val="18"/>
-        </w:rPr>
-        <w:t>"</w:t>
-      </w:r>
-      <w:r>
-        <w:rPr>
-          <w:rFonts w:ascii="Times New Roman" w:eastAsia="Times New Roman" w:hAnsi="Times New Roman"/>
-          <w:color w:val="1F4E79" w:themeColor="accent1" w:themeShade="80"/>
-          <w:kern w:val="28"/>
-          <w:sz w:val="18"/>
-          <w:szCs w:val="18"/>
-        </w:rPr>
-        <w:t>:true</w:t>
-      </w:r>
-      <w:proofErr w:type="gramEnd"/>
+      <w:r>
+        <w:rPr>
+          <w:rFonts w:ascii="Times New Roman" w:eastAsia="Times New Roman" w:hAnsi="Times New Roman"/>
+          <w:color w:val="1F4E79" w:themeColor="accent1" w:themeShade="80"/>
+          <w:kern w:val="28"/>
+          <w:sz w:val="18"/>
+          <w:szCs w:val="18"/>
+        </w:rPr>
+        <w:t>"</w:t>
+      </w:r>
+      <w:r>
+        <w:rPr>
+          <w:rFonts w:ascii="Times New Roman" w:eastAsia="Times New Roman" w:hAnsi="Times New Roman"/>
+          <w:color w:val="1F4E79" w:themeColor="accent1" w:themeShade="80"/>
+          <w:kern w:val="28"/>
+          <w:sz w:val="18"/>
+          <w:szCs w:val="18"/>
+        </w:rPr>
+        <w:t>:true,</w:t>
+      </w:r>
+      <w:r>
+        <w:rPr>
+          <w:rFonts w:ascii="Times New Roman" w:eastAsia="Times New Roman" w:hAnsi="Times New Roman"/>
+          <w:color w:val="1F4E79" w:themeColor="accent1" w:themeShade="80"/>
+          <w:kern w:val="28"/>
+          <w:sz w:val="18"/>
+          <w:szCs w:val="18"/>
+        </w:rPr>
+        <w:t>"</w:t>
+      </w:r>
+      <w:r>
+        <w:rPr>
+          <w:rFonts w:ascii="Times New Roman" w:eastAsia="Times New Roman" w:hAnsi="Times New Roman"/>
+          <w:color w:val="1F4E79" w:themeColor="accent1" w:themeShade="80"/>
+          <w:kern w:val="28"/>
+          <w:sz w:val="18"/>
+          <w:szCs w:val="18"/>
+        </w:rPr>
+        <w:t>children</w:t>
+      </w:r>
+      <w:r>
+        <w:rPr>
+          <w:rFonts w:ascii="Times New Roman" w:eastAsia="Times New Roman" w:hAnsi="Times New Roman"/>
+          <w:color w:val="1F4E79" w:themeColor="accent1" w:themeShade="80"/>
+          <w:kern w:val="28"/>
+          <w:sz w:val="18"/>
+          <w:szCs w:val="18"/>
+        </w:rPr>
+        <w:t>"</w:t>
+      </w:r>
+      <w:r>
+        <w:rPr>
+          <w:rFonts w:ascii="Times New Roman" w:eastAsia="Times New Roman" w:hAnsi="Times New Roman"/>
+          <w:color w:val="1F4E79" w:themeColor="accent1" w:themeShade="80"/>
+          <w:kern w:val="28"/>
+          <w:sz w:val="18"/>
+          <w:szCs w:val="18"/>
+        </w:rPr>
+        <w:t>:[</w:t>
+      </w:r>
+      <w:r>
+        <w:rPr>
+          <w:rFonts w:ascii="Times New Roman" w:eastAsia="Times New Roman" w:hAnsi="Times New Roman"/>
+          <w:color w:val="1F4E79" w:themeColor="accent1" w:themeShade="80"/>
+          <w:kern w:val="28"/>
+          <w:sz w:val="18"/>
+          <w:szCs w:val="18"/>
+        </w:rPr>
+        <w:t>"</w:t>
+      </w:r>
+      <w:r>
+        <w:rPr>
+          <w:rFonts w:ascii="Times New Roman" w:eastAsia="Times New Roman" w:hAnsi="Times New Roman"/>
+          <w:color w:val="1F4E79" w:themeColor="accent1" w:themeShade="80"/>
+          <w:kern w:val="28"/>
+          <w:sz w:val="18"/>
+          <w:szCs w:val="18"/>
+        </w:rPr>
+        <w:t>Anna</w:t>
+      </w:r>
+      <w:r>
+        <w:rPr>
+          <w:rFonts w:ascii="Times New Roman" w:eastAsia="Times New Roman" w:hAnsi="Times New Roman"/>
+          <w:color w:val="1F4E79" w:themeColor="accent1" w:themeShade="80"/>
+          <w:kern w:val="28"/>
+          <w:sz w:val="18"/>
+          <w:szCs w:val="18"/>
+        </w:rPr>
+        <w:t>"</w:t>
+      </w:r>
       <w:r>
         <w:rPr>
           <w:rFonts w:ascii="Times New Roman" w:eastAsia="Times New Roman" w:hAnsi="Times New Roman"/>
@@ -3230,47 +3222,167 @@
           <w:sz w:val="18"/>
           <w:szCs w:val="18"/>
         </w:rPr>
-        <w:t>children</w:t>
-      </w:r>
-      <w:r>
-        <w:rPr>
-          <w:rFonts w:ascii="Times New Roman" w:eastAsia="Times New Roman" w:hAnsi="Times New Roman"/>
-          <w:color w:val="1F4E79" w:themeColor="accent1" w:themeShade="80"/>
-          <w:kern w:val="28"/>
-          <w:sz w:val="18"/>
-          <w:szCs w:val="18"/>
-        </w:rPr>
-        <w:t>"</w:t>
-      </w:r>
-      <w:r>
-        <w:rPr>
-          <w:rFonts w:ascii="Times New Roman" w:eastAsia="Times New Roman" w:hAnsi="Times New Roman"/>
-          <w:color w:val="1F4E79" w:themeColor="accent1" w:themeShade="80"/>
-          <w:kern w:val="28"/>
-          <w:sz w:val="18"/>
-          <w:szCs w:val="18"/>
-        </w:rPr>
-        <w:t>:[</w:t>
-      </w:r>
-      <w:r>
-        <w:rPr>
-          <w:rFonts w:ascii="Times New Roman" w:eastAsia="Times New Roman" w:hAnsi="Times New Roman"/>
-          <w:color w:val="1F4E79" w:themeColor="accent1" w:themeShade="80"/>
-          <w:kern w:val="28"/>
-          <w:sz w:val="18"/>
-          <w:szCs w:val="18"/>
-        </w:rPr>
-        <w:t>"</w:t>
-      </w:r>
-      <w:r>
-        <w:rPr>
-          <w:rFonts w:ascii="Times New Roman" w:eastAsia="Times New Roman" w:hAnsi="Times New Roman"/>
-          <w:color w:val="1F4E79" w:themeColor="accent1" w:themeShade="80"/>
-          <w:kern w:val="28"/>
-          <w:sz w:val="18"/>
-          <w:szCs w:val="18"/>
-        </w:rPr>
-        <w:t>Anna</w:t>
+        <w:t>Nicholas</w:t>
+      </w:r>
+      <w:r>
+        <w:rPr>
+          <w:rFonts w:ascii="Times New Roman" w:eastAsia="Times New Roman" w:hAnsi="Times New Roman"/>
+          <w:color w:val="1F4E79" w:themeColor="accent1" w:themeShade="80"/>
+          <w:kern w:val="28"/>
+          <w:sz w:val="18"/>
+          <w:szCs w:val="18"/>
+        </w:rPr>
+        <w:t>"</w:t>
+      </w:r>
+      <w:r>
+        <w:rPr>
+          <w:rFonts w:ascii="Times New Roman" w:eastAsia="Times New Roman" w:hAnsi="Times New Roman"/>
+          <w:color w:val="1F4E79" w:themeColor="accent1" w:themeShade="80"/>
+          <w:kern w:val="28"/>
+          <w:sz w:val="18"/>
+          <w:szCs w:val="18"/>
+        </w:rPr>
+        <w:t>],</w:t>
+      </w:r>
+      <w:r>
+        <w:rPr>
+          <w:rFonts w:ascii="Times New Roman" w:eastAsia="Times New Roman" w:hAnsi="Times New Roman"/>
+          <w:color w:val="1F4E79" w:themeColor="accent1" w:themeShade="80"/>
+          <w:kern w:val="28"/>
+          <w:sz w:val="18"/>
+          <w:szCs w:val="18"/>
+        </w:rPr>
+        <w:t>"</w:t>
+      </w:r>
+      <w:r>
+        <w:rPr>
+          <w:rFonts w:ascii="Times New Roman" w:eastAsia="Times New Roman" w:hAnsi="Times New Roman"/>
+          <w:color w:val="1F4E79" w:themeColor="accent1" w:themeShade="80"/>
+          <w:kern w:val="28"/>
+          <w:sz w:val="18"/>
+          <w:szCs w:val="18"/>
+        </w:rPr>
+        <w:t>address</w:t>
+      </w:r>
+      <w:r>
+        <w:rPr>
+          <w:rFonts w:ascii="Times New Roman" w:eastAsia="Times New Roman" w:hAnsi="Times New Roman"/>
+          <w:color w:val="1F4E79" w:themeColor="accent1" w:themeShade="80"/>
+          <w:kern w:val="28"/>
+          <w:sz w:val="18"/>
+          <w:szCs w:val="18"/>
+        </w:rPr>
+        <w:t>"</w:t>
+      </w:r>
+      <w:r>
+        <w:rPr>
+          <w:rFonts w:ascii="Times New Roman" w:eastAsia="Times New Roman" w:hAnsi="Times New Roman"/>
+          <w:color w:val="1F4E79" w:themeColor="accent1" w:themeShade="80"/>
+          <w:kern w:val="28"/>
+          <w:sz w:val="18"/>
+          <w:szCs w:val="18"/>
+        </w:rPr>
+        <w:t>:{</w:t>
+      </w:r>
+      <w:r>
+        <w:rPr>
+          <w:rFonts w:ascii="Times New Roman" w:eastAsia="Times New Roman" w:hAnsi="Times New Roman"/>
+          <w:color w:val="1F4E79" w:themeColor="accent1" w:themeShade="80"/>
+          <w:kern w:val="28"/>
+          <w:sz w:val="18"/>
+          <w:szCs w:val="18"/>
+        </w:rPr>
+        <w:t>"</w:t>
+      </w:r>
+      <w:r>
+        <w:rPr>
+          <w:rFonts w:ascii="Times New Roman" w:eastAsia="Times New Roman" w:hAnsi="Times New Roman"/>
+          <w:color w:val="1F4E79" w:themeColor="accent1" w:themeShade="80"/>
+          <w:kern w:val="28"/>
+          <w:sz w:val="18"/>
+          <w:szCs w:val="18"/>
+        </w:rPr>
+        <w:t>number</w:t>
+      </w:r>
+      <w:r>
+        <w:rPr>
+          <w:rFonts w:ascii="Times New Roman" w:eastAsia="Times New Roman" w:hAnsi="Times New Roman"/>
+          <w:color w:val="1F4E79" w:themeColor="accent1" w:themeShade="80"/>
+          <w:kern w:val="28"/>
+          <w:sz w:val="18"/>
+          <w:szCs w:val="18"/>
+        </w:rPr>
+        <w:t>"</w:t>
+      </w:r>
+      <w:r>
+        <w:rPr>
+          <w:rFonts w:ascii="Times New Roman" w:eastAsia="Times New Roman" w:hAnsi="Times New Roman"/>
+          <w:color w:val="1F4E79" w:themeColor="accent1" w:themeShade="80"/>
+          <w:kern w:val="28"/>
+          <w:sz w:val="18"/>
+          <w:szCs w:val="18"/>
+        </w:rPr>
+        <w:t>:201,</w:t>
+      </w:r>
+      <w:r>
+        <w:rPr>
+          <w:rFonts w:ascii="Times New Roman" w:eastAsia="Times New Roman" w:hAnsi="Times New Roman"/>
+          <w:color w:val="1F4E79" w:themeColor="accent1" w:themeShade="80"/>
+          <w:kern w:val="28"/>
+          <w:sz w:val="18"/>
+          <w:szCs w:val="18"/>
+        </w:rPr>
+        <w:t>"</w:t>
+      </w:r>
+      <w:r>
+        <w:rPr>
+          <w:rFonts w:ascii="Times New Roman" w:eastAsia="Times New Roman" w:hAnsi="Times New Roman"/>
+          <w:color w:val="1F4E79" w:themeColor="accent1" w:themeShade="80"/>
+          <w:kern w:val="28"/>
+          <w:sz w:val="18"/>
+          <w:szCs w:val="18"/>
+        </w:rPr>
+        <w:t>street</w:t>
+      </w:r>
+      <w:r>
+        <w:rPr>
+          <w:rFonts w:ascii="Times New Roman" w:eastAsia="Times New Roman" w:hAnsi="Times New Roman"/>
+          <w:color w:val="1F4E79" w:themeColor="accent1" w:themeShade="80"/>
+          <w:kern w:val="28"/>
+          <w:sz w:val="18"/>
+          <w:szCs w:val="18"/>
+        </w:rPr>
+        <w:t>"</w:t>
+      </w:r>
+      <w:r>
+        <w:rPr>
+          <w:rFonts w:ascii="Times New Roman" w:eastAsia="Times New Roman" w:hAnsi="Times New Roman"/>
+          <w:color w:val="1F4E79" w:themeColor="accent1" w:themeShade="80"/>
+          <w:kern w:val="28"/>
+          <w:sz w:val="18"/>
+          <w:szCs w:val="18"/>
+        </w:rPr>
+        <w:t>:</w:t>
+      </w:r>
+      <w:r>
+        <w:rPr>
+          <w:rFonts w:ascii="Times New Roman" w:eastAsia="Times New Roman" w:hAnsi="Times New Roman"/>
+          <w:color w:val="1F4E79" w:themeColor="accent1" w:themeShade="80"/>
+          <w:kern w:val="28"/>
+          <w:sz w:val="18"/>
+          <w:szCs w:val="18"/>
+        </w:rPr>
+        <w:t>"</w:t>
+      </w:r>
+      <w:r>
+        <w:rPr>
+          <w:rFonts w:ascii="Times New Roman" w:eastAsia="Times New Roman" w:hAnsi="Times New Roman"/>
+          <w:color w:val="1F4E79" w:themeColor="accent1" w:themeShade="80"/>
+          <w:kern w:val="28"/>
+          <w:sz w:val="18"/>
+          <w:szCs w:val="18"/>
+        </w:rPr>
+        <w:t>East Main Street</w:t>
       </w:r>
       <w:r>
         <w:rPr>
@@ -3310,127 +3422,7 @@
           <w:sz w:val="18"/>
           <w:szCs w:val="18"/>
         </w:rPr>
-        <w:t>Nicholas</w:t>
-      </w:r>
-      <w:r>
-        <w:rPr>
-          <w:rFonts w:ascii="Times New Roman" w:eastAsia="Times New Roman" w:hAnsi="Times New Roman"/>
-          <w:color w:val="1F4E79" w:themeColor="accent1" w:themeShade="80"/>
-          <w:kern w:val="28"/>
-          <w:sz w:val="18"/>
-          <w:szCs w:val="18"/>
-        </w:rPr>
-        <w:t>"</w:t>
-      </w:r>
-      <w:r>
-        <w:rPr>
-          <w:rFonts w:ascii="Times New Roman" w:eastAsia="Times New Roman" w:hAnsi="Times New Roman"/>
-          <w:color w:val="1F4E79" w:themeColor="accent1" w:themeShade="80"/>
-          <w:kern w:val="28"/>
-          <w:sz w:val="18"/>
-          <w:szCs w:val="18"/>
-        </w:rPr>
-        <w:t>],</w:t>
-      </w:r>
-      <w:r>
-        <w:rPr>
-          <w:rFonts w:ascii="Times New Roman" w:eastAsia="Times New Roman" w:hAnsi="Times New Roman"/>
-          <w:color w:val="1F4E79" w:themeColor="accent1" w:themeShade="80"/>
-          <w:kern w:val="28"/>
-          <w:sz w:val="18"/>
-          <w:szCs w:val="18"/>
-        </w:rPr>
-        <w:t>"</w:t>
-      </w:r>
-      <w:r>
-        <w:rPr>
-          <w:rFonts w:ascii="Times New Roman" w:eastAsia="Times New Roman" w:hAnsi="Times New Roman"/>
-          <w:color w:val="1F4E79" w:themeColor="accent1" w:themeShade="80"/>
-          <w:kern w:val="28"/>
-          <w:sz w:val="18"/>
-          <w:szCs w:val="18"/>
-        </w:rPr>
-        <w:t>address</w:t>
-      </w:r>
-      <w:r>
-        <w:rPr>
-          <w:rFonts w:ascii="Times New Roman" w:eastAsia="Times New Roman" w:hAnsi="Times New Roman"/>
-          <w:color w:val="1F4E79" w:themeColor="accent1" w:themeShade="80"/>
-          <w:kern w:val="28"/>
-          <w:sz w:val="18"/>
-          <w:szCs w:val="18"/>
-        </w:rPr>
-        <w:t>"</w:t>
-      </w:r>
-      <w:r>
-        <w:rPr>
-          <w:rFonts w:ascii="Times New Roman" w:eastAsia="Times New Roman" w:hAnsi="Times New Roman"/>
-          <w:color w:val="1F4E79" w:themeColor="accent1" w:themeShade="80"/>
-          <w:kern w:val="28"/>
-          <w:sz w:val="18"/>
-          <w:szCs w:val="18"/>
-        </w:rPr>
-        <w:t>:{</w:t>
-      </w:r>
-      <w:r>
-        <w:rPr>
-          <w:rFonts w:ascii="Times New Roman" w:eastAsia="Times New Roman" w:hAnsi="Times New Roman"/>
-          <w:color w:val="1F4E79" w:themeColor="accent1" w:themeShade="80"/>
-          <w:kern w:val="28"/>
-          <w:sz w:val="18"/>
-          <w:szCs w:val="18"/>
-        </w:rPr>
-        <w:t>"</w:t>
-      </w:r>
-      <w:r>
-        <w:rPr>
-          <w:rFonts w:ascii="Times New Roman" w:eastAsia="Times New Roman" w:hAnsi="Times New Roman"/>
-          <w:color w:val="1F4E79" w:themeColor="accent1" w:themeShade="80"/>
-          <w:kern w:val="28"/>
-          <w:sz w:val="18"/>
-          <w:szCs w:val="18"/>
-        </w:rPr>
-        <w:t>number</w:t>
-      </w:r>
-      <w:r>
-        <w:rPr>
-          <w:rFonts w:ascii="Times New Roman" w:eastAsia="Times New Roman" w:hAnsi="Times New Roman"/>
-          <w:color w:val="1F4E79" w:themeColor="accent1" w:themeShade="80"/>
-          <w:kern w:val="28"/>
-          <w:sz w:val="18"/>
-          <w:szCs w:val="18"/>
-        </w:rPr>
-        <w:t>"</w:t>
-      </w:r>
-      <w:r>
-        <w:rPr>
-          <w:rFonts w:ascii="Times New Roman" w:eastAsia="Times New Roman" w:hAnsi="Times New Roman"/>
-          <w:color w:val="1F4E79" w:themeColor="accent1" w:themeShade="80"/>
-          <w:kern w:val="28"/>
-          <w:sz w:val="18"/>
-          <w:szCs w:val="18"/>
-        </w:rPr>
-        <w:t>:201,</w:t>
-      </w:r>
-      <w:r>
-        <w:rPr>
-          <w:rFonts w:ascii="Times New Roman" w:eastAsia="Times New Roman" w:hAnsi="Times New Roman"/>
-          <w:color w:val="1F4E79" w:themeColor="accent1" w:themeShade="80"/>
-          <w:kern w:val="28"/>
-          <w:sz w:val="18"/>
-          <w:szCs w:val="18"/>
-        </w:rPr>
-        <w:t>"</w:t>
-      </w:r>
-      <w:r>
-        <w:rPr>
-          <w:rFonts w:ascii="Times New Roman" w:eastAsia="Times New Roman" w:hAnsi="Times New Roman"/>
-          <w:color w:val="1F4E79" w:themeColor="accent1" w:themeShade="80"/>
-          <w:kern w:val="28"/>
-          <w:sz w:val="18"/>
-          <w:szCs w:val="18"/>
-        </w:rPr>
-        <w:t>street</w:t>
+        <w:t>city</w:t>
       </w:r>
       <w:r>
         <w:rPr>
@@ -3470,7 +3462,7 @@
           <w:sz w:val="18"/>
           <w:szCs w:val="18"/>
         </w:rPr>
-        <w:t>East Main Street</w:t>
+        <w:t>Lexington</w:t>
       </w:r>
       <w:r>
         <w:rPr>
@@ -3510,7 +3502,7 @@
           <w:sz w:val="18"/>
           <w:szCs w:val="18"/>
         </w:rPr>
-        <w:t>city</w:t>
+        <w:t>state</w:t>
       </w:r>
       <w:r>
         <w:rPr>
@@ -3550,7 +3542,7 @@
           <w:sz w:val="18"/>
           <w:szCs w:val="18"/>
         </w:rPr>
-        <w:t>Lexington</w:t>
+        <w:t>Kentucky</w:t>
       </w:r>
       <w:r>
         <w:rPr>
@@ -3590,17 +3582,82 @@
           <w:sz w:val="18"/>
           <w:szCs w:val="18"/>
         </w:rPr>
-        <w:t>state</w:t>
-      </w:r>
-      <w:r>
-        <w:rPr>
-          <w:rFonts w:ascii="Times New Roman" w:eastAsia="Times New Roman" w:hAnsi="Times New Roman"/>
-          <w:color w:val="1F4E79" w:themeColor="accent1" w:themeShade="80"/>
-          <w:kern w:val="28"/>
-          <w:sz w:val="18"/>
-          <w:szCs w:val="18"/>
-        </w:rPr>
-        <w:t>"</w:t>
+        <w:t>zipcode</w:t>
+      </w:r>
+      <w:r>
+        <w:rPr>
+          <w:rFonts w:ascii="Times New Roman" w:eastAsia="Times New Roman" w:hAnsi="Times New Roman"/>
+          <w:color w:val="1F4E79" w:themeColor="accent1" w:themeShade="80"/>
+          <w:kern w:val="28"/>
+          <w:sz w:val="18"/>
+          <w:szCs w:val="18"/>
+        </w:rPr>
+        <w:t>"</w:t>
+      </w:r>
+      <w:r>
+        <w:rPr>
+          <w:rFonts w:ascii="Times New Roman" w:eastAsia="Times New Roman" w:hAnsi="Times New Roman"/>
+          <w:color w:val="1F4E79" w:themeColor="accent1" w:themeShade="80"/>
+          <w:kern w:val="28"/>
+          <w:sz w:val="18"/>
+          <w:szCs w:val="18"/>
+        </w:rPr>
+        <w:t>:40507}}</w:t>
+      </w:r>
+    </w:p>
+    <w:p>
+      <w:r>
+        <w:t>While this is more difficult for a person to read, it is easier to create such a string in the firmware when you need to send JSON documents.</w:t>
+      </w:r>
+    </w:p>
+    <w:p>
+      <w:r>
+        <w:t>Unfortunately, quotes mean something to the C compiler so if you are including a JSON string inside a C program you need to escape the quotes that are inside the JSON with a backslash (\). The above JSON would be represented like this inside a C program:</w:t>
+      </w:r>
+    </w:p>
+    <w:p>
+      <w:pPr>
+        <w:ind w:left="720"/>
+      </w:pPr>
+      <w:r>
+        <w:rPr>
+          <w:rFonts w:ascii="Times New Roman" w:eastAsia="Times New Roman" w:hAnsi="Times New Roman"/>
+          <w:color w:val="1F4E79" w:themeColor="accent1" w:themeShade="80"/>
+          <w:kern w:val="28"/>
+          <w:sz w:val="18"/>
+          <w:szCs w:val="18"/>
+        </w:rPr>
+        <w:t>{</w:t>
+      </w:r>
+      <w:r>
+        <w:rPr>
+          <w:rFonts w:ascii="Times New Roman" w:eastAsia="Times New Roman" w:hAnsi="Times New Roman"/>
+          <w:color w:val="1F4E79" w:themeColor="accent1" w:themeShade="80"/>
+          <w:kern w:val="28"/>
+          <w:sz w:val="18"/>
+          <w:szCs w:val="18"/>
+        </w:rPr>
+        <w:t>\"</w:t>
+      </w:r>
+      <w:r>
+        <w:rPr>
+          <w:rFonts w:ascii="Times New Roman" w:eastAsia="Times New Roman" w:hAnsi="Times New Roman"/>
+          <w:color w:val="1F4E79" w:themeColor="accent1" w:themeShade="80"/>
+          <w:kern w:val="28"/>
+          <w:sz w:val="18"/>
+          <w:szCs w:val="18"/>
+        </w:rPr>
+        <w:t>name</w:t>
+      </w:r>
+      <w:r>
+        <w:rPr>
+          <w:rFonts w:ascii="Times New Roman" w:eastAsia="Times New Roman" w:hAnsi="Times New Roman"/>
+          <w:color w:val="1F4E79" w:themeColor="accent1" w:themeShade="80"/>
+          <w:kern w:val="28"/>
+          <w:sz w:val="18"/>
+          <w:szCs w:val="18"/>
+        </w:rPr>
+        <w:t>\"</w:t>
       </w:r>
       <w:r>
         <w:rPr>
@@ -3620,174 +3677,7 @@
           <w:sz w:val="18"/>
           <w:szCs w:val="18"/>
         </w:rPr>
-        <w:t>"</w:t>
-      </w:r>
-      <w:r>
-        <w:rPr>
-          <w:rFonts w:ascii="Times New Roman" w:eastAsia="Times New Roman" w:hAnsi="Times New Roman"/>
-          <w:color w:val="1F4E79" w:themeColor="accent1" w:themeShade="80"/>
-          <w:kern w:val="28"/>
-          <w:sz w:val="18"/>
-          <w:szCs w:val="18"/>
-        </w:rPr>
-        <w:t>Kentucky</w:t>
-      </w:r>
-      <w:r>
-        <w:rPr>
-          <w:rFonts w:ascii="Times New Roman" w:eastAsia="Times New Roman" w:hAnsi="Times New Roman"/>
-          <w:color w:val="1F4E79" w:themeColor="accent1" w:themeShade="80"/>
-          <w:kern w:val="28"/>
-          <w:sz w:val="18"/>
-          <w:szCs w:val="18"/>
-        </w:rPr>
-        <w:t>"</w:t>
-      </w:r>
-      <w:r>
-        <w:rPr>
-          <w:rFonts w:ascii="Times New Roman" w:eastAsia="Times New Roman" w:hAnsi="Times New Roman"/>
-          <w:color w:val="1F4E79" w:themeColor="accent1" w:themeShade="80"/>
-          <w:kern w:val="28"/>
-          <w:sz w:val="18"/>
-          <w:szCs w:val="18"/>
-        </w:rPr>
-        <w:t>,</w:t>
-      </w:r>
-      <w:r>
-        <w:rPr>
-          <w:rFonts w:ascii="Times New Roman" w:eastAsia="Times New Roman" w:hAnsi="Times New Roman"/>
-          <w:color w:val="1F4E79" w:themeColor="accent1" w:themeShade="80"/>
-          <w:kern w:val="28"/>
-          <w:sz w:val="18"/>
-          <w:szCs w:val="18"/>
-        </w:rPr>
-        <w:t>"</w:t>
-      </w:r>
-      <w:r>
-        <w:rPr>
-          <w:rFonts w:ascii="Times New Roman" w:eastAsia="Times New Roman" w:hAnsi="Times New Roman"/>
-          <w:color w:val="1F4E79" w:themeColor="accent1" w:themeShade="80"/>
-          <w:kern w:val="28"/>
-          <w:sz w:val="18"/>
-          <w:szCs w:val="18"/>
-        </w:rPr>
-        <w:t>zipcode</w:t>
-      </w:r>
-      <w:r>
-        <w:rPr>
-          <w:rFonts w:ascii="Times New Roman" w:eastAsia="Times New Roman" w:hAnsi="Times New Roman"/>
-          <w:color w:val="1F4E79" w:themeColor="accent1" w:themeShade="80"/>
-          <w:kern w:val="28"/>
-          <w:sz w:val="18"/>
-          <w:szCs w:val="18"/>
-        </w:rPr>
-        <w:t>"</w:t>
-      </w:r>
-      <w:r>
-        <w:rPr>
-          <w:rFonts w:ascii="Times New Roman" w:eastAsia="Times New Roman" w:hAnsi="Times New Roman"/>
-          <w:color w:val="1F4E79" w:themeColor="accent1" w:themeShade="80"/>
-          <w:kern w:val="28"/>
-          <w:sz w:val="18"/>
-          <w:szCs w:val="18"/>
-        </w:rPr>
-        <w:t>:40507}}</w:t>
-      </w:r>
-    </w:p>
-    <w:p>
-      <w:r>
-        <w:t>While this is more difficult for a person to read, it is easier to create such a string in the firmware when you need to send JSON documents.</w:t>
-      </w:r>
-    </w:p>
-    <w:p>
-      <w:r>
-        <w:t>Unfortunately, quotes mean something to the C compiler so if you are including a JSON string inside a C program you need to escape the quotes that are inside the JSON with a backslash (\). The above JSON would be represented like this inside a C program:</w:t>
-      </w:r>
-    </w:p>
-    <w:p>
-      <w:pPr>
-        <w:ind w:left="720"/>
-      </w:pPr>
-      <w:r>
-        <w:rPr>
-          <w:rFonts w:ascii="Times New Roman" w:eastAsia="Times New Roman" w:hAnsi="Times New Roman"/>
-          <w:color w:val="1F4E79" w:themeColor="accent1" w:themeShade="80"/>
-          <w:kern w:val="28"/>
-          <w:sz w:val="18"/>
-          <w:szCs w:val="18"/>
-        </w:rPr>
-        <w:t>{</w:t>
-      </w:r>
-      <w:r>
-        <w:rPr>
-          <w:rFonts w:ascii="Times New Roman" w:eastAsia="Times New Roman" w:hAnsi="Times New Roman"/>
-          <w:color w:val="1F4E79" w:themeColor="accent1" w:themeShade="80"/>
-          <w:kern w:val="28"/>
-          <w:sz w:val="18"/>
-          <w:szCs w:val="18"/>
-        </w:rPr>
         <w:t>\"</w:t>
-      </w:r>
-      <w:r>
-        <w:rPr>
-          <w:rFonts w:ascii="Times New Roman" w:eastAsia="Times New Roman" w:hAnsi="Times New Roman"/>
-          <w:color w:val="1F4E79" w:themeColor="accent1" w:themeShade="80"/>
-          <w:kern w:val="28"/>
-          <w:sz w:val="18"/>
-          <w:szCs w:val="18"/>
-        </w:rPr>
-        <w:t>name</w:t>
-      </w:r>
-      <w:r>
-        <w:rPr>
-          <w:rFonts w:ascii="Times New Roman" w:eastAsia="Times New Roman" w:hAnsi="Times New Roman"/>
-          <w:color w:val="1F4E79" w:themeColor="accent1" w:themeShade="80"/>
-          <w:kern w:val="28"/>
-          <w:sz w:val="18"/>
-          <w:szCs w:val="18"/>
-        </w:rPr>
-        <w:t>\</w:t>
-      </w:r>
-      <w:proofErr w:type="gramStart"/>
-      <w:r>
-        <w:rPr>
-          <w:rFonts w:ascii="Times New Roman" w:eastAsia="Times New Roman" w:hAnsi="Times New Roman"/>
-          <w:color w:val="1F4E79" w:themeColor="accent1" w:themeShade="80"/>
-          <w:kern w:val="28"/>
-          <w:sz w:val="18"/>
-          <w:szCs w:val="18"/>
-        </w:rPr>
-        <w:t>"</w:t>
-      </w:r>
-      <w:r>
-        <w:rPr>
-          <w:rFonts w:ascii="Times New Roman" w:eastAsia="Times New Roman" w:hAnsi="Times New Roman"/>
-          <w:color w:val="1F4E79" w:themeColor="accent1" w:themeShade="80"/>
-          <w:kern w:val="28"/>
-          <w:sz w:val="18"/>
-          <w:szCs w:val="18"/>
-        </w:rPr>
-        <w:t>:</w:t>
-      </w:r>
-      <w:r>
-        <w:rPr>
-          <w:rFonts w:ascii="Times New Roman" w:eastAsia="Times New Roman" w:hAnsi="Times New Roman"/>
-          <w:color w:val="1F4E79" w:themeColor="accent1" w:themeShade="80"/>
-          <w:kern w:val="28"/>
-          <w:sz w:val="18"/>
-          <w:szCs w:val="18"/>
-        </w:rPr>
-        <w:t>\</w:t>
-      </w:r>
-      <w:proofErr w:type="gramEnd"/>
-      <w:r>
-        <w:rPr>
-          <w:rFonts w:ascii="Times New Roman" w:eastAsia="Times New Roman" w:hAnsi="Times New Roman"/>
-          <w:color w:val="1F4E79" w:themeColor="accent1" w:themeShade="80"/>
-          <w:kern w:val="28"/>
-          <w:sz w:val="18"/>
-          <w:szCs w:val="18"/>
-        </w:rPr>
-        <w:t>"</w:t>
       </w:r>
       <w:r>
         <w:rPr>
@@ -4483,38 +4373,7 @@
           <w:sz w:val="16"/>
           <w:szCs w:val="20"/>
         </w:rPr>
-        <w:t xml:space="preserve">char </w:t>
-      </w:r>
-      <w:proofErr w:type="spellStart"/>
-      <w:proofErr w:type="gramStart"/>
-      <w:r>
-        <w:rPr>
-          <w:rFonts w:ascii="Consolas" w:hAnsi="Consolas" w:cs="Consolas"/>
-          <w:color w:val="000000"/>
-          <w:sz w:val="16"/>
-          <w:szCs w:val="20"/>
-        </w:rPr>
-        <w:t>json</w:t>
-      </w:r>
-      <w:proofErr w:type="spellEnd"/>
-      <w:r>
-        <w:rPr>
-          <w:rFonts w:ascii="Consolas" w:hAnsi="Consolas" w:cs="Consolas"/>
-          <w:color w:val="000000"/>
-          <w:sz w:val="16"/>
-          <w:szCs w:val="20"/>
-        </w:rPr>
-        <w:t>[</w:t>
-      </w:r>
-      <w:proofErr w:type="gramEnd"/>
-      <w:r>
-        <w:rPr>
-          <w:rFonts w:ascii="Consolas" w:hAnsi="Consolas" w:cs="Consolas"/>
-          <w:color w:val="000000"/>
-          <w:sz w:val="16"/>
-          <w:szCs w:val="20"/>
-        </w:rPr>
-        <w:t>100</w:t>
+        <w:t>char json[100</w:t>
       </w:r>
       <w:r>
         <w:rPr>
@@ -4540,7 +4399,6 @@
         </w:rPr>
       </w:pPr>
       <w:proofErr w:type="spellStart"/>
-      <w:proofErr w:type="gramStart"/>
       <w:r>
         <w:rPr>
           <w:rFonts w:ascii="Consolas" w:hAnsi="Consolas" w:cs="Consolas"/>
@@ -4576,10 +4434,8 @@
           <w:sz w:val="16"/>
           <w:szCs w:val="20"/>
         </w:rPr>
-        <w:t>(</w:t>
-      </w:r>
-      <w:proofErr w:type="spellStart"/>
-      <w:proofErr w:type="gramEnd"/>
+        <w:t>(json,</w:t>
+      </w:r>
       <w:r>
         <w:rPr>
           <w:rFonts w:ascii="Consolas" w:hAnsi="Consolas" w:cs="Consolas"/>
@@ -4587,9 +4443,9 @@
           <w:sz w:val="16"/>
           <w:szCs w:val="20"/>
         </w:rPr>
-        <w:t>json</w:t>
-      </w:r>
-      <w:proofErr w:type="spellEnd"/>
+        <w:t xml:space="preserve"> </w:t>
+      </w:r>
+      <w:proofErr w:type="spellStart"/>
       <w:r>
         <w:rPr>
           <w:rFonts w:ascii="Consolas" w:hAnsi="Consolas" w:cs="Consolas"/>
@@ -4597,8 +4453,9 @@
           <w:sz w:val="16"/>
           <w:szCs w:val="20"/>
         </w:rPr>
-        <w:t>,</w:t>
-      </w:r>
+        <w:t>sizeof</w:t>
+      </w:r>
+      <w:proofErr w:type="spellEnd"/>
       <w:r>
         <w:rPr>
           <w:rFonts w:ascii="Consolas" w:hAnsi="Consolas" w:cs="Consolas"/>
@@ -4606,9 +4463,8 @@
           <w:sz w:val="16"/>
           <w:szCs w:val="20"/>
         </w:rPr>
-        <w:t xml:space="preserve"> </w:t>
-      </w:r>
-      <w:proofErr w:type="spellStart"/>
+        <w:t>(json),</w:t>
+      </w:r>
       <w:r>
         <w:rPr>
           <w:rFonts w:ascii="Consolas" w:hAnsi="Consolas" w:cs="Consolas"/>
@@ -4616,9 +4472,143 @@
           <w:sz w:val="16"/>
           <w:szCs w:val="20"/>
         </w:rPr>
-        <w:t>sizeof</w:t>
-      </w:r>
-      <w:proofErr w:type="spellEnd"/>
+        <w:t xml:space="preserve"> </w:t>
+      </w:r>
+      <w:r>
+        <w:rPr>
+          <w:rFonts w:ascii="Consolas" w:hAnsi="Consolas" w:cs="Consolas"/>
+          <w:color w:val="2A00FF"/>
+          <w:sz w:val="16"/>
+          <w:szCs w:val="20"/>
+        </w:rPr>
+        <w:t>"</w:t>
+      </w:r>
+      <w:r>
+        <w:rPr>
+          <w:rFonts w:ascii="Consolas" w:hAnsi="Consolas" w:cs="Consolas"/>
+          <w:color w:val="2A00FF"/>
+          <w:sz w:val="16"/>
+          <w:szCs w:val="20"/>
+        </w:rPr>
+        <w:t>{\</w:t>
+      </w:r>
+      <w:r>
+        <w:rPr>
+          <w:rFonts w:ascii="Consolas" w:hAnsi="Consolas" w:cs="Consolas"/>
+          <w:color w:val="2A00FF"/>
+          <w:sz w:val="16"/>
+          <w:szCs w:val="20"/>
+        </w:rPr>
+        <w:t>"</w:t>
+      </w:r>
+      <w:r>
+        <w:rPr>
+          <w:rFonts w:ascii="Consolas" w:hAnsi="Consolas" w:cs="Consolas"/>
+          <w:color w:val="2A00FF"/>
+          <w:sz w:val="16"/>
+          <w:szCs w:val="20"/>
+        </w:rPr>
+        <w:t>state\</w:t>
+      </w:r>
+      <w:r>
+        <w:rPr>
+          <w:rFonts w:ascii="Consolas" w:hAnsi="Consolas" w:cs="Consolas"/>
+          <w:color w:val="2A00FF"/>
+          <w:sz w:val="16"/>
+          <w:szCs w:val="20"/>
+        </w:rPr>
+        <w:t>"</w:t>
+      </w:r>
+      <w:r>
+        <w:rPr>
+          <w:rFonts w:ascii="Consolas" w:hAnsi="Consolas" w:cs="Consolas"/>
+          <w:color w:val="2A00FF"/>
+          <w:sz w:val="16"/>
+          <w:szCs w:val="20"/>
+        </w:rPr>
+        <w:t xml:space="preserve"> : {\</w:t>
+      </w:r>
+      <w:r>
+        <w:rPr>
+          <w:rFonts w:ascii="Consolas" w:hAnsi="Consolas" w:cs="Consolas"/>
+          <w:color w:val="2A00FF"/>
+          <w:sz w:val="16"/>
+          <w:szCs w:val="20"/>
+        </w:rPr>
+        <w:t>"</w:t>
+      </w:r>
+      <w:r>
+        <w:rPr>
+          <w:rFonts w:ascii="Consolas" w:hAnsi="Consolas" w:cs="Consolas"/>
+          <w:color w:val="2A00FF"/>
+          <w:sz w:val="16"/>
+          <w:szCs w:val="20"/>
+        </w:rPr>
+        <w:t>reported\</w:t>
+      </w:r>
+      <w:r>
+        <w:rPr>
+          <w:rFonts w:ascii="Consolas" w:hAnsi="Consolas" w:cs="Consolas"/>
+          <w:color w:val="2A00FF"/>
+          <w:sz w:val="16"/>
+          <w:szCs w:val="20"/>
+        </w:rPr>
+        <w:t>"</w:t>
+      </w:r>
+      <w:r>
+        <w:rPr>
+          <w:rFonts w:ascii="Consolas" w:hAnsi="Consolas" w:cs="Consolas"/>
+          <w:color w:val="2A00FF"/>
+          <w:sz w:val="16"/>
+          <w:szCs w:val="20"/>
+        </w:rPr>
+        <w:t xml:space="preserve"> : {\</w:t>
+      </w:r>
+      <w:r>
+        <w:rPr>
+          <w:rFonts w:ascii="Consolas" w:hAnsi="Consolas" w:cs="Consolas"/>
+          <w:color w:val="2A00FF"/>
+          <w:sz w:val="16"/>
+          <w:szCs w:val="20"/>
+        </w:rPr>
+        <w:t>"</w:t>
+      </w:r>
+      <w:r>
+        <w:rPr>
+          <w:rFonts w:ascii="Consolas" w:hAnsi="Consolas" w:cs="Consolas"/>
+          <w:color w:val="2A00FF"/>
+          <w:sz w:val="16"/>
+          <w:szCs w:val="20"/>
+        </w:rPr>
+        <w:t>temperature\</w:t>
+      </w:r>
+      <w:r>
+        <w:rPr>
+          <w:rFonts w:ascii="Consolas" w:hAnsi="Consolas" w:cs="Consolas"/>
+          <w:color w:val="2A00FF"/>
+          <w:sz w:val="16"/>
+          <w:szCs w:val="20"/>
+        </w:rPr>
+        <w:t>"</w:t>
+      </w:r>
+      <w:r>
+        <w:rPr>
+          <w:rFonts w:ascii="Consolas" w:hAnsi="Consolas" w:cs="Consolas"/>
+          <w:color w:val="2A00FF"/>
+          <w:sz w:val="16"/>
+          <w:szCs w:val="20"/>
+        </w:rPr>
+        <w:t>:%.1f} } }</w:t>
+      </w:r>
+      <w:r>
+        <w:rPr>
+          <w:rFonts w:ascii="Consolas" w:hAnsi="Consolas" w:cs="Consolas"/>
+          <w:color w:val="2A00FF"/>
+          <w:sz w:val="16"/>
+          <w:szCs w:val="20"/>
+        </w:rPr>
+        <w:t>"</w:t>
+      </w:r>
       <w:r>
         <w:rPr>
           <w:rFonts w:ascii="Consolas" w:hAnsi="Consolas" w:cs="Consolas"/>
@@ -4626,7 +4616,7 @@
           <w:sz w:val="16"/>
           <w:szCs w:val="20"/>
         </w:rPr>
-        <w:t>(</w:t>
+        <w:t xml:space="preserve">, </w:t>
       </w:r>
       <w:proofErr w:type="spellStart"/>
       <w:r>
@@ -4636,7 +4626,16 @@
           <w:sz w:val="16"/>
           <w:szCs w:val="20"/>
         </w:rPr>
-        <w:t>json</w:t>
+        <w:t>psoc_data.</w:t>
+      </w:r>
+      <w:r>
+        <w:rPr>
+          <w:rFonts w:ascii="Consolas" w:hAnsi="Consolas" w:cs="Consolas"/>
+          <w:color w:val="0000C0"/>
+          <w:sz w:val="16"/>
+          <w:szCs w:val="20"/>
+        </w:rPr>
+        <w:t>temperature</w:t>
       </w:r>
       <w:proofErr w:type="spellEnd"/>
       <w:r>
@@ -4646,17 +4645,62 @@
           <w:sz w:val="16"/>
           <w:szCs w:val="20"/>
         </w:rPr>
-        <w:t>),</w:t>
-      </w:r>
-      <w:r>
-        <w:rPr>
-          <w:rFonts w:ascii="Consolas" w:hAnsi="Consolas" w:cs="Consolas"/>
-          <w:color w:val="000000"/>
-          <w:sz w:val="16"/>
-          <w:szCs w:val="20"/>
-        </w:rPr>
+        <w:t>);</w:t>
+      </w:r>
+    </w:p>
+    <w:p/>
+    <w:p>
+      <w:r>
+        <w:t>The</w:t>
+      </w:r>
+      <w:r>
+        <w:t xml:space="preserve"> %.1f is replaced </w:t>
+      </w:r>
+      <w:r>
+        <w:t xml:space="preserve">in the string with </w:t>
+      </w:r>
+      <w:proofErr w:type="spellStart"/>
+      <w:r>
+        <w:t>psoc_data.te</w:t>
+      </w:r>
+      <w:r>
+        <w:t>mperature</w:t>
+      </w:r>
+      <w:proofErr w:type="spellEnd"/>
+      <w:r>
+        <w:t xml:space="preserve"> as a </w:t>
+      </w:r>
+      <w:proofErr w:type="gramStart"/>
+      <w:r>
+        <w:t>floating point</w:t>
+      </w:r>
+      <w:proofErr w:type="gramEnd"/>
+      <w:r>
+        <w:t xml:space="preserve"> value with one place after the decimal</w:t>
+      </w:r>
+      <w:r>
+        <w:t xml:space="preserve">. If the actual temperature is 25.4, the resulting string </w:t>
+      </w:r>
+      <w:r>
+        <w:t xml:space="preserve">created in the array </w:t>
+      </w:r>
+      <w:r>
+        <w:rPr>
+          <w:i/>
+        </w:rPr>
+        <w:t>json</w:t>
+      </w:r>
+      <w:r>
         <w:t xml:space="preserve"> </w:t>
       </w:r>
+      <w:r>
+        <w:t>would be:</w:t>
+      </w:r>
+    </w:p>
+    <w:p>
+      <w:pPr>
+        <w:ind w:left="720"/>
+      </w:pPr>
       <w:r>
         <w:rPr>
           <w:rFonts w:ascii="Consolas" w:hAnsi="Consolas" w:cs="Consolas"/>
@@ -4664,7 +4708,7 @@
           <w:sz w:val="16"/>
           <w:szCs w:val="20"/>
         </w:rPr>
-        <w:t>"</w:t>
+        <w:t>{</w:t>
       </w:r>
       <w:r>
         <w:rPr>
@@ -4673,7 +4717,7 @@
           <w:sz w:val="16"/>
           <w:szCs w:val="20"/>
         </w:rPr>
-        <w:t>{\</w:t>
+        <w:t>"</w:t>
       </w:r>
       <w:r>
         <w:rPr>
@@ -4682,7 +4726,7 @@
           <w:sz w:val="16"/>
           <w:szCs w:val="20"/>
         </w:rPr>
-        <w:t>"</w:t>
+        <w:t>state</w:t>
       </w:r>
       <w:r>
         <w:rPr>
@@ -4691,7 +4735,7 @@
           <w:sz w:val="16"/>
           <w:szCs w:val="20"/>
         </w:rPr>
-        <w:t>state\</w:t>
+        <w:t>"</w:t>
       </w:r>
       <w:r>
         <w:rPr>
@@ -4700,7 +4744,7 @@
           <w:sz w:val="16"/>
           <w:szCs w:val="20"/>
         </w:rPr>
-        <w:t>"</w:t>
+        <w:t xml:space="preserve"> : {</w:t>
       </w:r>
       <w:r>
         <w:rPr>
@@ -4709,7 +4753,7 @@
           <w:sz w:val="16"/>
           <w:szCs w:val="20"/>
         </w:rPr>
-        <w:t xml:space="preserve"> : {\</w:t>
+        <w:t>"</w:t>
       </w:r>
       <w:r>
         <w:rPr>
@@ -4718,7 +4762,7 @@
           <w:sz w:val="16"/>
           <w:szCs w:val="20"/>
         </w:rPr>
-        <w:t>"</w:t>
+        <w:t>reported</w:t>
       </w:r>
       <w:r>
         <w:rPr>
@@ -4727,7 +4771,7 @@
           <w:sz w:val="16"/>
           <w:szCs w:val="20"/>
         </w:rPr>
-        <w:t>reported\</w:t>
+        <w:t>"</w:t>
       </w:r>
       <w:r>
         <w:rPr>
@@ -4736,7 +4780,7 @@
           <w:sz w:val="16"/>
           <w:szCs w:val="20"/>
         </w:rPr>
-        <w:t>"</w:t>
+        <w:t xml:space="preserve"> : {</w:t>
       </w:r>
       <w:r>
         <w:rPr>
@@ -4745,7 +4789,7 @@
           <w:sz w:val="16"/>
           <w:szCs w:val="20"/>
         </w:rPr>
-        <w:t xml:space="preserve"> : {\</w:t>
+        <w:t>"</w:t>
       </w:r>
       <w:r>
         <w:rPr>
@@ -4754,7 +4798,7 @@
           <w:sz w:val="16"/>
           <w:szCs w:val="20"/>
         </w:rPr>
-        <w:t>"</w:t>
+        <w:t>temperature</w:t>
       </w:r>
       <w:r>
         <w:rPr>
@@ -4763,7 +4807,7 @@
           <w:sz w:val="16"/>
           <w:szCs w:val="20"/>
         </w:rPr>
-        <w:t>temperature\</w:t>
+        <w:t>":25.4</w:t>
       </w:r>
       <w:r>
         <w:rPr>
@@ -4772,243 +4816,6 @@
           <w:sz w:val="16"/>
           <w:szCs w:val="20"/>
         </w:rPr>
-        <w:t>"</w:t>
-      </w:r>
-      <w:r>
-        <w:rPr>
-          <w:rFonts w:ascii="Consolas" w:hAnsi="Consolas" w:cs="Consolas"/>
-          <w:color w:val="2A00FF"/>
-          <w:sz w:val="16"/>
-          <w:szCs w:val="20"/>
-        </w:rPr>
-        <w:t>:%.1f} } }</w:t>
-      </w:r>
-      <w:r>
-        <w:rPr>
-          <w:rFonts w:ascii="Consolas" w:hAnsi="Consolas" w:cs="Consolas"/>
-          <w:color w:val="2A00FF"/>
-          <w:sz w:val="16"/>
-          <w:szCs w:val="20"/>
-        </w:rPr>
-        <w:t>"</w:t>
-      </w:r>
-      <w:r>
-        <w:rPr>
-          <w:rFonts w:ascii="Consolas" w:hAnsi="Consolas" w:cs="Consolas"/>
-          <w:color w:val="000000"/>
-          <w:sz w:val="16"/>
-          <w:szCs w:val="20"/>
-        </w:rPr>
-        <w:t xml:space="preserve">, </w:t>
-      </w:r>
-      <w:proofErr w:type="spellStart"/>
-      <w:r>
-        <w:rPr>
-          <w:rFonts w:ascii="Consolas" w:hAnsi="Consolas" w:cs="Consolas"/>
-          <w:color w:val="000000"/>
-          <w:sz w:val="16"/>
-          <w:szCs w:val="20"/>
-        </w:rPr>
-        <w:t>psoc_data.</w:t>
-      </w:r>
-      <w:r>
-        <w:rPr>
-          <w:rFonts w:ascii="Consolas" w:hAnsi="Consolas" w:cs="Consolas"/>
-          <w:color w:val="0000C0"/>
-          <w:sz w:val="16"/>
-          <w:szCs w:val="20"/>
-        </w:rPr>
-        <w:t>temperature</w:t>
-      </w:r>
-      <w:proofErr w:type="spellEnd"/>
-      <w:r>
-        <w:rPr>
-          <w:rFonts w:ascii="Consolas" w:hAnsi="Consolas" w:cs="Consolas"/>
-          <w:color w:val="000000"/>
-          <w:sz w:val="16"/>
-          <w:szCs w:val="20"/>
-        </w:rPr>
-        <w:t>);</w:t>
-      </w:r>
-    </w:p>
-    <w:p/>
-    <w:p>
-      <w:r>
-        <w:t>The</w:t>
-      </w:r>
-      <w:r>
-        <w:t xml:space="preserve"> %.1f is replaced </w:t>
-      </w:r>
-      <w:r>
-        <w:t xml:space="preserve">in the string with </w:t>
-      </w:r>
-      <w:proofErr w:type="spellStart"/>
-      <w:r>
-        <w:t>psoc_</w:t>
-      </w:r>
-      <w:proofErr w:type="gramStart"/>
-      <w:r>
-        <w:t>data.te</w:t>
-      </w:r>
-      <w:r>
-        <w:t>mperature</w:t>
-      </w:r>
-      <w:proofErr w:type="spellEnd"/>
-      <w:proofErr w:type="gramEnd"/>
-      <w:r>
-        <w:t xml:space="preserve"> as a floating point value with one place after the decimal</w:t>
-      </w:r>
-      <w:r>
-        <w:t xml:space="preserve">. If the actual temperature is 25.4, the resulting string </w:t>
-      </w:r>
-      <w:r>
-        <w:t xml:space="preserve">created in the array </w:t>
-      </w:r>
-      <w:proofErr w:type="spellStart"/>
-      <w:r>
-        <w:rPr>
-          <w:i/>
-        </w:rPr>
-        <w:t>json</w:t>
-      </w:r>
-      <w:proofErr w:type="spellEnd"/>
-      <w:r>
-        <w:t xml:space="preserve"> </w:t>
-      </w:r>
-      <w:r>
-        <w:t>would be:</w:t>
-      </w:r>
-    </w:p>
-    <w:p>
-      <w:pPr>
-        <w:ind w:left="720"/>
-      </w:pPr>
-      <w:r>
-        <w:rPr>
-          <w:rFonts w:ascii="Consolas" w:hAnsi="Consolas" w:cs="Consolas"/>
-          <w:color w:val="2A00FF"/>
-          <w:sz w:val="16"/>
-          <w:szCs w:val="20"/>
-        </w:rPr>
-        <w:t>{</w:t>
-      </w:r>
-      <w:r>
-        <w:rPr>
-          <w:rFonts w:ascii="Consolas" w:hAnsi="Consolas" w:cs="Consolas"/>
-          <w:color w:val="2A00FF"/>
-          <w:sz w:val="16"/>
-          <w:szCs w:val="20"/>
-        </w:rPr>
-        <w:t>"</w:t>
-      </w:r>
-      <w:r>
-        <w:rPr>
-          <w:rFonts w:ascii="Consolas" w:hAnsi="Consolas" w:cs="Consolas"/>
-          <w:color w:val="2A00FF"/>
-          <w:sz w:val="16"/>
-          <w:szCs w:val="20"/>
-        </w:rPr>
-        <w:t>state</w:t>
-      </w:r>
-      <w:proofErr w:type="gramStart"/>
-      <w:r>
-        <w:rPr>
-          <w:rFonts w:ascii="Consolas" w:hAnsi="Consolas" w:cs="Consolas"/>
-          <w:color w:val="2A00FF"/>
-          <w:sz w:val="16"/>
-          <w:szCs w:val="20"/>
-        </w:rPr>
-        <w:t>"</w:t>
-      </w:r>
-      <w:r>
-        <w:rPr>
-          <w:rFonts w:ascii="Consolas" w:hAnsi="Consolas" w:cs="Consolas"/>
-          <w:color w:val="2A00FF"/>
-          <w:sz w:val="16"/>
-          <w:szCs w:val="20"/>
-        </w:rPr>
-        <w:t xml:space="preserve"> :</w:t>
-      </w:r>
-      <w:proofErr w:type="gramEnd"/>
-      <w:r>
-        <w:rPr>
-          <w:rFonts w:ascii="Consolas" w:hAnsi="Consolas" w:cs="Consolas"/>
-          <w:color w:val="2A00FF"/>
-          <w:sz w:val="16"/>
-          <w:szCs w:val="20"/>
-        </w:rPr>
-        <w:t xml:space="preserve"> {</w:t>
-      </w:r>
-      <w:r>
-        <w:rPr>
-          <w:rFonts w:ascii="Consolas" w:hAnsi="Consolas" w:cs="Consolas"/>
-          <w:color w:val="2A00FF"/>
-          <w:sz w:val="16"/>
-          <w:szCs w:val="20"/>
-        </w:rPr>
-        <w:t>"</w:t>
-      </w:r>
-      <w:r>
-        <w:rPr>
-          <w:rFonts w:ascii="Consolas" w:hAnsi="Consolas" w:cs="Consolas"/>
-          <w:color w:val="2A00FF"/>
-          <w:sz w:val="16"/>
-          <w:szCs w:val="20"/>
-        </w:rPr>
-        <w:t>reported</w:t>
-      </w:r>
-      <w:r>
-        <w:rPr>
-          <w:rFonts w:ascii="Consolas" w:hAnsi="Consolas" w:cs="Consolas"/>
-          <w:color w:val="2A00FF"/>
-          <w:sz w:val="16"/>
-          <w:szCs w:val="20"/>
-        </w:rPr>
-        <w:t>"</w:t>
-      </w:r>
-      <w:r>
-        <w:rPr>
-          <w:rFonts w:ascii="Consolas" w:hAnsi="Consolas" w:cs="Consolas"/>
-          <w:color w:val="2A00FF"/>
-          <w:sz w:val="16"/>
-          <w:szCs w:val="20"/>
-        </w:rPr>
-        <w:t xml:space="preserve"> : {</w:t>
-      </w:r>
-      <w:r>
-        <w:rPr>
-          <w:rFonts w:ascii="Consolas" w:hAnsi="Consolas" w:cs="Consolas"/>
-          <w:color w:val="2A00FF"/>
-          <w:sz w:val="16"/>
-          <w:szCs w:val="20"/>
-        </w:rPr>
-        <w:t>"</w:t>
-      </w:r>
-      <w:r>
-        <w:rPr>
-          <w:rFonts w:ascii="Consolas" w:hAnsi="Consolas" w:cs="Consolas"/>
-          <w:color w:val="2A00FF"/>
-          <w:sz w:val="16"/>
-          <w:szCs w:val="20"/>
-        </w:rPr>
-        <w:t>temperature</w:t>
-      </w:r>
-      <w:r>
-        <w:rPr>
-          <w:rFonts w:ascii="Consolas" w:hAnsi="Consolas" w:cs="Consolas"/>
-          <w:color w:val="2A00FF"/>
-          <w:sz w:val="16"/>
-          <w:szCs w:val="20"/>
-        </w:rPr>
-        <w:t>":25.4</w:t>
-      </w:r>
-      <w:r>
-        <w:rPr>
-          <w:rFonts w:ascii="Consolas" w:hAnsi="Consolas" w:cs="Consolas"/>
-          <w:color w:val="2A00FF"/>
-          <w:sz w:val="16"/>
-          <w:szCs w:val="20"/>
-        </w:rPr>
         <w:t>} } }</w:t>
       </w:r>
     </w:p>
@@ -5422,37 +5229,25 @@
         </w:rPr>
         <w:t>badass</w:t>
       </w:r>
-      <w:proofErr w:type="gramStart"/>
-      <w:r>
-        <w:rPr>
-          <w:rFonts w:ascii="Times New Roman" w:eastAsia="Times New Roman" w:hAnsi="Times New Roman"/>
-          <w:color w:val="1F4E79" w:themeColor="accent1" w:themeShade="80"/>
-          <w:kern w:val="28"/>
-          <w:sz w:val="18"/>
-          <w:szCs w:val="18"/>
-        </w:rPr>
-        <w:t>"</w:t>
-      </w:r>
-      <w:r>
-        <w:rPr>
-          <w:rFonts w:ascii="Times New Roman" w:eastAsia="Times New Roman" w:hAnsi="Times New Roman"/>
-          <w:color w:val="1F4E79" w:themeColor="accent1" w:themeShade="80"/>
-          <w:kern w:val="28"/>
-          <w:sz w:val="18"/>
-          <w:szCs w:val="18"/>
-        </w:rPr>
-        <w:t>:true</w:t>
-      </w:r>
-      <w:proofErr w:type="gramEnd"/>
-      <w:r>
-        <w:rPr>
-          <w:rFonts w:ascii="Times New Roman" w:eastAsia="Times New Roman" w:hAnsi="Times New Roman"/>
-          <w:color w:val="1F4E79" w:themeColor="accent1" w:themeShade="80"/>
-          <w:kern w:val="28"/>
-          <w:sz w:val="18"/>
-          <w:szCs w:val="18"/>
-        </w:rPr>
-        <w:t>,</w:t>
+      <w:r>
+        <w:rPr>
+          <w:rFonts w:ascii="Times New Roman" w:eastAsia="Times New Roman" w:hAnsi="Times New Roman"/>
+          <w:color w:val="1F4E79" w:themeColor="accent1" w:themeShade="80"/>
+          <w:kern w:val="28"/>
+          <w:sz w:val="18"/>
+          <w:szCs w:val="18"/>
+        </w:rPr>
+        <w:t>"</w:t>
+      </w:r>
+      <w:r>
+        <w:rPr>
+          <w:rFonts w:ascii="Times New Roman" w:eastAsia="Times New Roman" w:hAnsi="Times New Roman"/>
+          <w:color w:val="1F4E79" w:themeColor="accent1" w:themeShade="80"/>
+          <w:kern w:val="28"/>
+          <w:sz w:val="18"/>
+          <w:szCs w:val="18"/>
+        </w:rPr>
+        <w:t>:true,</w:t>
       </w:r>
       <w:r>
         <w:rPr>
@@ -6116,28 +5911,14 @@
         <w:rPr>
           <w:color w:val="1F4E79" w:themeColor="accent1" w:themeShade="80"/>
         </w:rPr>
-        <w:t>application_</w:t>
-      </w:r>
-      <w:proofErr w:type="gramStart"/>
-      <w:r>
-        <w:rPr>
-          <w:color w:val="1F4E79" w:themeColor="accent1" w:themeShade="80"/>
-        </w:rPr>
-        <w:t>start</w:t>
-      </w:r>
-      <w:proofErr w:type="spellEnd"/>
-      <w:r>
-        <w:rPr>
-          <w:color w:val="1F4E79" w:themeColor="accent1" w:themeShade="80"/>
-        </w:rPr>
-        <w:t>(</w:t>
-      </w:r>
-      <w:proofErr w:type="gramEnd"/>
-      <w:r>
-        <w:rPr>
-          <w:color w:val="1F4E79" w:themeColor="accent1" w:themeShade="80"/>
-        </w:rPr>
-        <w:t>)</w:t>
+        <w:t>application_start</w:t>
+      </w:r>
+      <w:proofErr w:type="spellEnd"/>
+      <w:r>
+        <w:rPr>
+          <w:color w:val="1F4E79" w:themeColor="accent1" w:themeShade="80"/>
+        </w:rPr>
+        <w:t>()</w:t>
       </w:r>
     </w:p>
     <w:p>
@@ -6162,11 +5943,9 @@
       <w:r>
         <w:t xml:space="preserve">     </w:t>
       </w:r>
-      <w:proofErr w:type="spellStart"/>
       <w:r>
         <w:t>int</w:t>
       </w:r>
-      <w:proofErr w:type="spellEnd"/>
       <w:r>
         <w:t xml:space="preserve"> </w:t>
       </w:r>
@@ -6533,16 +6312,8 @@
         <w:rPr>
           <w:color w:val="1F4E79" w:themeColor="accent1" w:themeShade="80"/>
         </w:rPr>
-        <w:t>$(NAME)_</w:t>
-      </w:r>
-      <w:proofErr w:type="gramStart"/>
-      <w:r>
-        <w:rPr>
-          <w:color w:val="1F4E79" w:themeColor="accent1" w:themeShade="80"/>
-        </w:rPr>
-        <w:t>COMPONENTS :</w:t>
-      </w:r>
-      <w:proofErr w:type="gramEnd"/>
+        <w:t>$(NAME)_COMPONENTS :</w:t>
+      </w:r>
       <w:r>
         <w:rPr>
           <w:rStyle w:val="s1"/>
@@ -6763,17 +6534,7 @@
           <w:sz w:val="18"/>
           <w:szCs w:val="20"/>
         </w:rPr>
-        <w:t>json_</w:t>
-      </w:r>
-      <w:proofErr w:type="gramStart"/>
-      <w:r>
-        <w:rPr>
-          <w:rFonts w:ascii="Consolas" w:hAnsi="Consolas" w:cs="Consolas"/>
-          <w:color w:val="005032"/>
-          <w:sz w:val="18"/>
-          <w:szCs w:val="20"/>
-        </w:rPr>
-        <w:t>object</w:t>
+        <w:t>json_object</w:t>
       </w:r>
       <w:proofErr w:type="spellEnd"/>
       <w:r>
@@ -6785,7 +6546,6 @@
         </w:rPr>
         <w:t>{</w:t>
       </w:r>
-      <w:proofErr w:type="gramEnd"/>
     </w:p>
     <w:p>
       <w:pPr>
@@ -6941,17 +6701,7 @@
           <w:sz w:val="18"/>
           <w:szCs w:val="20"/>
         </w:rPr>
-        <w:t>wiced_JSON_types_</w:t>
-      </w:r>
-      <w:proofErr w:type="gramStart"/>
-      <w:r>
-        <w:rPr>
-          <w:rFonts w:ascii="Consolas" w:hAnsi="Consolas" w:cs="Consolas"/>
-          <w:color w:val="005032"/>
-          <w:sz w:val="18"/>
-          <w:szCs w:val="20"/>
-        </w:rPr>
-        <w:t>t</w:t>
+        <w:t>wiced_JSON_types_t</w:t>
       </w:r>
       <w:proofErr w:type="spellEnd"/>
       <w:r>
@@ -6971,17 +6721,7 @@
           <w:sz w:val="18"/>
           <w:szCs w:val="20"/>
         </w:rPr>
-        <w:t>value</w:t>
-      </w:r>
-      <w:proofErr w:type="gramEnd"/>
-      <w:r>
-        <w:rPr>
-          <w:rFonts w:ascii="Consolas" w:hAnsi="Consolas" w:cs="Consolas"/>
-          <w:color w:val="0000C0"/>
-          <w:sz w:val="18"/>
-          <w:szCs w:val="20"/>
-        </w:rPr>
-        <w:t>_type</w:t>
+        <w:t>value_type</w:t>
       </w:r>
       <w:proofErr w:type="spellEnd"/>
       <w:r>
@@ -7946,28 +7686,96 @@
         </w:rPr>
         <w:t>badass</w:t>
       </w:r>
-      <w:proofErr w:type="gramStart"/>
-      <w:r>
-        <w:rPr>
-          <w:rFonts w:ascii="Times New Roman" w:eastAsia="Times New Roman" w:hAnsi="Times New Roman"/>
-          <w:color w:val="1F4E79" w:themeColor="accent1" w:themeShade="80"/>
-          <w:kern w:val="28"/>
-          <w:sz w:val="18"/>
-          <w:szCs w:val="18"/>
-        </w:rPr>
-        <w:t>"</w:t>
-      </w:r>
-      <w:r>
-        <w:rPr>
-          <w:rFonts w:ascii="Times New Roman" w:eastAsia="Times New Roman" w:hAnsi="Times New Roman"/>
-          <w:color w:val="1F4E79" w:themeColor="accent1" w:themeShade="80"/>
-          <w:kern w:val="28"/>
-          <w:sz w:val="18"/>
-          <w:szCs w:val="18"/>
-        </w:rPr>
-        <w:t>:true</w:t>
-      </w:r>
-      <w:proofErr w:type="gramEnd"/>
+      <w:r>
+        <w:rPr>
+          <w:rFonts w:ascii="Times New Roman" w:eastAsia="Times New Roman" w:hAnsi="Times New Roman"/>
+          <w:color w:val="1F4E79" w:themeColor="accent1" w:themeShade="80"/>
+          <w:kern w:val="28"/>
+          <w:sz w:val="18"/>
+          <w:szCs w:val="18"/>
+        </w:rPr>
+        <w:t>"</w:t>
+      </w:r>
+      <w:r>
+        <w:rPr>
+          <w:rFonts w:ascii="Times New Roman" w:eastAsia="Times New Roman" w:hAnsi="Times New Roman"/>
+          <w:color w:val="1F4E79" w:themeColor="accent1" w:themeShade="80"/>
+          <w:kern w:val="28"/>
+          <w:sz w:val="18"/>
+          <w:szCs w:val="18"/>
+        </w:rPr>
+        <w:t>:true,</w:t>
+      </w:r>
+      <w:r>
+        <w:rPr>
+          <w:rFonts w:ascii="Times New Roman" w:eastAsia="Times New Roman" w:hAnsi="Times New Roman"/>
+          <w:color w:val="1F4E79" w:themeColor="accent1" w:themeShade="80"/>
+          <w:kern w:val="28"/>
+          <w:sz w:val="18"/>
+          <w:szCs w:val="18"/>
+        </w:rPr>
+        <w:t>"</w:t>
+      </w:r>
+      <w:r>
+        <w:rPr>
+          <w:rFonts w:ascii="Times New Roman" w:eastAsia="Times New Roman" w:hAnsi="Times New Roman"/>
+          <w:color w:val="1F4E79" w:themeColor="accent1" w:themeShade="80"/>
+          <w:kern w:val="28"/>
+          <w:sz w:val="18"/>
+          <w:szCs w:val="18"/>
+        </w:rPr>
+        <w:t>children</w:t>
+      </w:r>
+      <w:r>
+        <w:rPr>
+          <w:rFonts w:ascii="Times New Roman" w:eastAsia="Times New Roman" w:hAnsi="Times New Roman"/>
+          <w:color w:val="1F4E79" w:themeColor="accent1" w:themeShade="80"/>
+          <w:kern w:val="28"/>
+          <w:sz w:val="18"/>
+          <w:szCs w:val="18"/>
+        </w:rPr>
+        <w:t>"</w:t>
+      </w:r>
+      <w:r>
+        <w:rPr>
+          <w:rFonts w:ascii="Times New Roman" w:eastAsia="Times New Roman" w:hAnsi="Times New Roman"/>
+          <w:color w:val="1F4E79" w:themeColor="accent1" w:themeShade="80"/>
+          <w:kern w:val="28"/>
+          <w:sz w:val="18"/>
+          <w:szCs w:val="18"/>
+        </w:rPr>
+        <w:t>:[</w:t>
+      </w:r>
+      <w:r>
+        <w:rPr>
+          <w:rFonts w:ascii="Times New Roman" w:eastAsia="Times New Roman" w:hAnsi="Times New Roman"/>
+          <w:color w:val="1F4E79" w:themeColor="accent1" w:themeShade="80"/>
+          <w:kern w:val="28"/>
+          <w:sz w:val="18"/>
+          <w:szCs w:val="18"/>
+        </w:rPr>
+        <w:t>"</w:t>
+      </w:r>
+      <w:r>
+        <w:rPr>
+          <w:rFonts w:ascii="Times New Roman" w:eastAsia="Times New Roman" w:hAnsi="Times New Roman"/>
+          <w:color w:val="1F4E79" w:themeColor="accent1" w:themeShade="80"/>
+          <w:kern w:val="28"/>
+          <w:sz w:val="18"/>
+          <w:szCs w:val="18"/>
+        </w:rPr>
+        <w:t>Anna</w:t>
+      </w:r>
+      <w:r>
+        <w:rPr>
+          <w:rFonts w:ascii="Times New Roman" w:eastAsia="Times New Roman" w:hAnsi="Times New Roman"/>
+          <w:color w:val="1F4E79" w:themeColor="accent1" w:themeShade="80"/>
+          <w:kern w:val="28"/>
+          <w:sz w:val="18"/>
+          <w:szCs w:val="18"/>
+        </w:rPr>
+        <w:t>"</w:t>
+      </w:r>
       <w:r>
         <w:rPr>
           <w:rFonts w:ascii="Times New Roman" w:eastAsia="Times New Roman" w:hAnsi="Times New Roman"/>
@@ -7996,47 +7804,167 @@
           <w:sz w:val="18"/>
           <w:szCs w:val="18"/>
         </w:rPr>
-        <w:t>children</w:t>
-      </w:r>
-      <w:r>
-        <w:rPr>
-          <w:rFonts w:ascii="Times New Roman" w:eastAsia="Times New Roman" w:hAnsi="Times New Roman"/>
-          <w:color w:val="1F4E79" w:themeColor="accent1" w:themeShade="80"/>
-          <w:kern w:val="28"/>
-          <w:sz w:val="18"/>
-          <w:szCs w:val="18"/>
-        </w:rPr>
-        <w:t>"</w:t>
-      </w:r>
-      <w:r>
-        <w:rPr>
-          <w:rFonts w:ascii="Times New Roman" w:eastAsia="Times New Roman" w:hAnsi="Times New Roman"/>
-          <w:color w:val="1F4E79" w:themeColor="accent1" w:themeShade="80"/>
-          <w:kern w:val="28"/>
-          <w:sz w:val="18"/>
-          <w:szCs w:val="18"/>
-        </w:rPr>
-        <w:t>:[</w:t>
-      </w:r>
-      <w:r>
-        <w:rPr>
-          <w:rFonts w:ascii="Times New Roman" w:eastAsia="Times New Roman" w:hAnsi="Times New Roman"/>
-          <w:color w:val="1F4E79" w:themeColor="accent1" w:themeShade="80"/>
-          <w:kern w:val="28"/>
-          <w:sz w:val="18"/>
-          <w:szCs w:val="18"/>
-        </w:rPr>
-        <w:t>"</w:t>
-      </w:r>
-      <w:r>
-        <w:rPr>
-          <w:rFonts w:ascii="Times New Roman" w:eastAsia="Times New Roman" w:hAnsi="Times New Roman"/>
-          <w:color w:val="1F4E79" w:themeColor="accent1" w:themeShade="80"/>
-          <w:kern w:val="28"/>
-          <w:sz w:val="18"/>
-          <w:szCs w:val="18"/>
-        </w:rPr>
-        <w:t>Anna</w:t>
+        <w:t>Nicholas</w:t>
+      </w:r>
+      <w:r>
+        <w:rPr>
+          <w:rFonts w:ascii="Times New Roman" w:eastAsia="Times New Roman" w:hAnsi="Times New Roman"/>
+          <w:color w:val="1F4E79" w:themeColor="accent1" w:themeShade="80"/>
+          <w:kern w:val="28"/>
+          <w:sz w:val="18"/>
+          <w:szCs w:val="18"/>
+        </w:rPr>
+        <w:t>"</w:t>
+      </w:r>
+      <w:r>
+        <w:rPr>
+          <w:rFonts w:ascii="Times New Roman" w:eastAsia="Times New Roman" w:hAnsi="Times New Roman"/>
+          <w:color w:val="1F4E79" w:themeColor="accent1" w:themeShade="80"/>
+          <w:kern w:val="28"/>
+          <w:sz w:val="18"/>
+          <w:szCs w:val="18"/>
+        </w:rPr>
+        <w:t>],</w:t>
+      </w:r>
+      <w:r>
+        <w:rPr>
+          <w:rFonts w:ascii="Times New Roman" w:eastAsia="Times New Roman" w:hAnsi="Times New Roman"/>
+          <w:color w:val="1F4E79" w:themeColor="accent1" w:themeShade="80"/>
+          <w:kern w:val="28"/>
+          <w:sz w:val="18"/>
+          <w:szCs w:val="18"/>
+        </w:rPr>
+        <w:t>"</w:t>
+      </w:r>
+      <w:r>
+        <w:rPr>
+          <w:rFonts w:ascii="Times New Roman" w:eastAsia="Times New Roman" w:hAnsi="Times New Roman"/>
+          <w:color w:val="1F4E79" w:themeColor="accent1" w:themeShade="80"/>
+          <w:kern w:val="28"/>
+          <w:sz w:val="18"/>
+          <w:szCs w:val="18"/>
+        </w:rPr>
+        <w:t>address</w:t>
+      </w:r>
+      <w:r>
+        <w:rPr>
+          <w:rFonts w:ascii="Times New Roman" w:eastAsia="Times New Roman" w:hAnsi="Times New Roman"/>
+          <w:color w:val="1F4E79" w:themeColor="accent1" w:themeShade="80"/>
+          <w:kern w:val="28"/>
+          <w:sz w:val="18"/>
+          <w:szCs w:val="18"/>
+        </w:rPr>
+        <w:t>"</w:t>
+      </w:r>
+      <w:r>
+        <w:rPr>
+          <w:rFonts w:ascii="Times New Roman" w:eastAsia="Times New Roman" w:hAnsi="Times New Roman"/>
+          <w:color w:val="1F4E79" w:themeColor="accent1" w:themeShade="80"/>
+          <w:kern w:val="28"/>
+          <w:sz w:val="18"/>
+          <w:szCs w:val="18"/>
+        </w:rPr>
+        <w:t>:{</w:t>
+      </w:r>
+      <w:r>
+        <w:rPr>
+          <w:rFonts w:ascii="Times New Roman" w:eastAsia="Times New Roman" w:hAnsi="Times New Roman"/>
+          <w:color w:val="1F4E79" w:themeColor="accent1" w:themeShade="80"/>
+          <w:kern w:val="28"/>
+          <w:sz w:val="18"/>
+          <w:szCs w:val="18"/>
+        </w:rPr>
+        <w:t>"</w:t>
+      </w:r>
+      <w:r>
+        <w:rPr>
+          <w:rFonts w:ascii="Times New Roman" w:eastAsia="Times New Roman" w:hAnsi="Times New Roman"/>
+          <w:color w:val="1F4E79" w:themeColor="accent1" w:themeShade="80"/>
+          <w:kern w:val="28"/>
+          <w:sz w:val="18"/>
+          <w:szCs w:val="18"/>
+        </w:rPr>
+        <w:t>number</w:t>
+      </w:r>
+      <w:r>
+        <w:rPr>
+          <w:rFonts w:ascii="Times New Roman" w:eastAsia="Times New Roman" w:hAnsi="Times New Roman"/>
+          <w:color w:val="1F4E79" w:themeColor="accent1" w:themeShade="80"/>
+          <w:kern w:val="28"/>
+          <w:sz w:val="18"/>
+          <w:szCs w:val="18"/>
+        </w:rPr>
+        <w:t>"</w:t>
+      </w:r>
+      <w:r>
+        <w:rPr>
+          <w:rFonts w:ascii="Times New Roman" w:eastAsia="Times New Roman" w:hAnsi="Times New Roman"/>
+          <w:color w:val="1F4E79" w:themeColor="accent1" w:themeShade="80"/>
+          <w:kern w:val="28"/>
+          <w:sz w:val="18"/>
+          <w:szCs w:val="18"/>
+        </w:rPr>
+        <w:t>:201,</w:t>
+      </w:r>
+      <w:r>
+        <w:rPr>
+          <w:rFonts w:ascii="Times New Roman" w:eastAsia="Times New Roman" w:hAnsi="Times New Roman"/>
+          <w:color w:val="1F4E79" w:themeColor="accent1" w:themeShade="80"/>
+          <w:kern w:val="28"/>
+          <w:sz w:val="18"/>
+          <w:szCs w:val="18"/>
+        </w:rPr>
+        <w:t>"</w:t>
+      </w:r>
+      <w:r>
+        <w:rPr>
+          <w:rFonts w:ascii="Times New Roman" w:eastAsia="Times New Roman" w:hAnsi="Times New Roman"/>
+          <w:color w:val="1F4E79" w:themeColor="accent1" w:themeShade="80"/>
+          <w:kern w:val="28"/>
+          <w:sz w:val="18"/>
+          <w:szCs w:val="18"/>
+        </w:rPr>
+        <w:t>street</w:t>
+      </w:r>
+      <w:r>
+        <w:rPr>
+          <w:rFonts w:ascii="Times New Roman" w:eastAsia="Times New Roman" w:hAnsi="Times New Roman"/>
+          <w:color w:val="1F4E79" w:themeColor="accent1" w:themeShade="80"/>
+          <w:kern w:val="28"/>
+          <w:sz w:val="18"/>
+          <w:szCs w:val="18"/>
+        </w:rPr>
+        <w:t>"</w:t>
+      </w:r>
+      <w:r>
+        <w:rPr>
+          <w:rFonts w:ascii="Times New Roman" w:eastAsia="Times New Roman" w:hAnsi="Times New Roman"/>
+          <w:color w:val="1F4E79" w:themeColor="accent1" w:themeShade="80"/>
+          <w:kern w:val="28"/>
+          <w:sz w:val="18"/>
+          <w:szCs w:val="18"/>
+        </w:rPr>
+        <w:t>:</w:t>
+      </w:r>
+      <w:r>
+        <w:rPr>
+          <w:rFonts w:ascii="Times New Roman" w:eastAsia="Times New Roman" w:hAnsi="Times New Roman"/>
+          <w:color w:val="1F4E79" w:themeColor="accent1" w:themeShade="80"/>
+          <w:kern w:val="28"/>
+          <w:sz w:val="18"/>
+          <w:szCs w:val="18"/>
+        </w:rPr>
+        <w:t>"</w:t>
+      </w:r>
+      <w:r>
+        <w:rPr>
+          <w:rFonts w:ascii="Times New Roman" w:eastAsia="Times New Roman" w:hAnsi="Times New Roman"/>
+          <w:color w:val="1F4E79" w:themeColor="accent1" w:themeShade="80"/>
+          <w:kern w:val="28"/>
+          <w:sz w:val="18"/>
+          <w:szCs w:val="18"/>
+        </w:rPr>
+        <w:t>East Main Street</w:t>
       </w:r>
       <w:r>
         <w:rPr>
@@ -8076,127 +8004,7 @@
           <w:sz w:val="18"/>
           <w:szCs w:val="18"/>
         </w:rPr>
-        <w:t>Nicholas</w:t>
-      </w:r>
-      <w:r>
-        <w:rPr>
-          <w:rFonts w:ascii="Times New Roman" w:eastAsia="Times New Roman" w:hAnsi="Times New Roman"/>
-          <w:color w:val="1F4E79" w:themeColor="accent1" w:themeShade="80"/>
-          <w:kern w:val="28"/>
-          <w:sz w:val="18"/>
-          <w:szCs w:val="18"/>
-        </w:rPr>
-        <w:t>"</w:t>
-      </w:r>
-      <w:r>
-        <w:rPr>
-          <w:rFonts w:ascii="Times New Roman" w:eastAsia="Times New Roman" w:hAnsi="Times New Roman"/>
-          <w:color w:val="1F4E79" w:themeColor="accent1" w:themeShade="80"/>
-          <w:kern w:val="28"/>
-          <w:sz w:val="18"/>
-          <w:szCs w:val="18"/>
-        </w:rPr>
-        <w:t>],</w:t>
-      </w:r>
-      <w:r>
-        <w:rPr>
-          <w:rFonts w:ascii="Times New Roman" w:eastAsia="Times New Roman" w:hAnsi="Times New Roman"/>
-          <w:color w:val="1F4E79" w:themeColor="accent1" w:themeShade="80"/>
-          <w:kern w:val="28"/>
-          <w:sz w:val="18"/>
-          <w:szCs w:val="18"/>
-        </w:rPr>
-        <w:t>"</w:t>
-      </w:r>
-      <w:r>
-        <w:rPr>
-          <w:rFonts w:ascii="Times New Roman" w:eastAsia="Times New Roman" w:hAnsi="Times New Roman"/>
-          <w:color w:val="1F4E79" w:themeColor="accent1" w:themeShade="80"/>
-          <w:kern w:val="28"/>
-          <w:sz w:val="18"/>
-          <w:szCs w:val="18"/>
-        </w:rPr>
-        <w:t>address</w:t>
-      </w:r>
-      <w:r>
-        <w:rPr>
-          <w:rFonts w:ascii="Times New Roman" w:eastAsia="Times New Roman" w:hAnsi="Times New Roman"/>
-          <w:color w:val="1F4E79" w:themeColor="accent1" w:themeShade="80"/>
-          <w:kern w:val="28"/>
-          <w:sz w:val="18"/>
-          <w:szCs w:val="18"/>
-        </w:rPr>
-        <w:t>"</w:t>
-      </w:r>
-      <w:r>
-        <w:rPr>
-          <w:rFonts w:ascii="Times New Roman" w:eastAsia="Times New Roman" w:hAnsi="Times New Roman"/>
-          <w:color w:val="1F4E79" w:themeColor="accent1" w:themeShade="80"/>
-          <w:kern w:val="28"/>
-          <w:sz w:val="18"/>
-          <w:szCs w:val="18"/>
-        </w:rPr>
-        <w:t>:{</w:t>
-      </w:r>
-      <w:r>
-        <w:rPr>
-          <w:rFonts w:ascii="Times New Roman" w:eastAsia="Times New Roman" w:hAnsi="Times New Roman"/>
-          <w:color w:val="1F4E79" w:themeColor="accent1" w:themeShade="80"/>
-          <w:kern w:val="28"/>
-          <w:sz w:val="18"/>
-          <w:szCs w:val="18"/>
-        </w:rPr>
-        <w:t>"</w:t>
-      </w:r>
-      <w:r>
-        <w:rPr>
-          <w:rFonts w:ascii="Times New Roman" w:eastAsia="Times New Roman" w:hAnsi="Times New Roman"/>
-          <w:color w:val="1F4E79" w:themeColor="accent1" w:themeShade="80"/>
-          <w:kern w:val="28"/>
-          <w:sz w:val="18"/>
-          <w:szCs w:val="18"/>
-        </w:rPr>
-        <w:t>number</w:t>
-      </w:r>
-      <w:r>
-        <w:rPr>
-          <w:rFonts w:ascii="Times New Roman" w:eastAsia="Times New Roman" w:hAnsi="Times New Roman"/>
-          <w:color w:val="1F4E79" w:themeColor="accent1" w:themeShade="80"/>
-          <w:kern w:val="28"/>
-          <w:sz w:val="18"/>
-          <w:szCs w:val="18"/>
-        </w:rPr>
-        <w:t>"</w:t>
-      </w:r>
-      <w:r>
-        <w:rPr>
-          <w:rFonts w:ascii="Times New Roman" w:eastAsia="Times New Roman" w:hAnsi="Times New Roman"/>
-          <w:color w:val="1F4E79" w:themeColor="accent1" w:themeShade="80"/>
-          <w:kern w:val="28"/>
-          <w:sz w:val="18"/>
-          <w:szCs w:val="18"/>
-        </w:rPr>
-        <w:t>:201,</w:t>
-      </w:r>
-      <w:r>
-        <w:rPr>
-          <w:rFonts w:ascii="Times New Roman" w:eastAsia="Times New Roman" w:hAnsi="Times New Roman"/>
-          <w:color w:val="1F4E79" w:themeColor="accent1" w:themeShade="80"/>
-          <w:kern w:val="28"/>
-          <w:sz w:val="18"/>
-          <w:szCs w:val="18"/>
-        </w:rPr>
-        <w:t>"</w:t>
-      </w:r>
-      <w:r>
-        <w:rPr>
-          <w:rFonts w:ascii="Times New Roman" w:eastAsia="Times New Roman" w:hAnsi="Times New Roman"/>
-          <w:color w:val="1F4E79" w:themeColor="accent1" w:themeShade="80"/>
-          <w:kern w:val="28"/>
-          <w:sz w:val="18"/>
-          <w:szCs w:val="18"/>
-        </w:rPr>
-        <w:t>street</w:t>
+        <w:t>city</w:t>
       </w:r>
       <w:r>
         <w:rPr>
@@ -8236,7 +8044,7 @@
           <w:sz w:val="18"/>
           <w:szCs w:val="18"/>
         </w:rPr>
-        <w:t>East Main Street</w:t>
+        <w:t>Lexington</w:t>
       </w:r>
       <w:r>
         <w:rPr>
@@ -8276,7 +8084,7 @@
           <w:sz w:val="18"/>
           <w:szCs w:val="18"/>
         </w:rPr>
-        <w:t>city</w:t>
+        <w:t>state</w:t>
       </w:r>
       <w:r>
         <w:rPr>
@@ -8316,7 +8124,7 @@
           <w:sz w:val="18"/>
           <w:szCs w:val="18"/>
         </w:rPr>
-        <w:t>Lexington</w:t>
+        <w:t>Kentucky</w:t>
       </w:r>
       <w:r>
         <w:rPr>
@@ -8356,86 +8164,6 @@
           <w:sz w:val="18"/>
           <w:szCs w:val="18"/>
         </w:rPr>
-        <w:t>state</w:t>
-      </w:r>
-      <w:r>
-        <w:rPr>
-          <w:rFonts w:ascii="Times New Roman" w:eastAsia="Times New Roman" w:hAnsi="Times New Roman"/>
-          <w:color w:val="1F4E79" w:themeColor="accent1" w:themeShade="80"/>
-          <w:kern w:val="28"/>
-          <w:sz w:val="18"/>
-          <w:szCs w:val="18"/>
-        </w:rPr>
-        <w:t>"</w:t>
-      </w:r>
-      <w:r>
-        <w:rPr>
-          <w:rFonts w:ascii="Times New Roman" w:eastAsia="Times New Roman" w:hAnsi="Times New Roman"/>
-          <w:color w:val="1F4E79" w:themeColor="accent1" w:themeShade="80"/>
-          <w:kern w:val="28"/>
-          <w:sz w:val="18"/>
-          <w:szCs w:val="18"/>
-        </w:rPr>
-        <w:t>:</w:t>
-      </w:r>
-      <w:r>
-        <w:rPr>
-          <w:rFonts w:ascii="Times New Roman" w:eastAsia="Times New Roman" w:hAnsi="Times New Roman"/>
-          <w:color w:val="1F4E79" w:themeColor="accent1" w:themeShade="80"/>
-          <w:kern w:val="28"/>
-          <w:sz w:val="18"/>
-          <w:szCs w:val="18"/>
-        </w:rPr>
-        <w:t>"</w:t>
-      </w:r>
-      <w:r>
-        <w:rPr>
-          <w:rFonts w:ascii="Times New Roman" w:eastAsia="Times New Roman" w:hAnsi="Times New Roman"/>
-          <w:color w:val="1F4E79" w:themeColor="accent1" w:themeShade="80"/>
-          <w:kern w:val="28"/>
-          <w:sz w:val="18"/>
-          <w:szCs w:val="18"/>
-        </w:rPr>
-        <w:t>Kentucky</w:t>
-      </w:r>
-      <w:r>
-        <w:rPr>
-          <w:rFonts w:ascii="Times New Roman" w:eastAsia="Times New Roman" w:hAnsi="Times New Roman"/>
-          <w:color w:val="1F4E79" w:themeColor="accent1" w:themeShade="80"/>
-          <w:kern w:val="28"/>
-          <w:sz w:val="18"/>
-          <w:szCs w:val="18"/>
-        </w:rPr>
-        <w:t>"</w:t>
-      </w:r>
-      <w:r>
-        <w:rPr>
-          <w:rFonts w:ascii="Times New Roman" w:eastAsia="Times New Roman" w:hAnsi="Times New Roman"/>
-          <w:color w:val="1F4E79" w:themeColor="accent1" w:themeShade="80"/>
-          <w:kern w:val="28"/>
-          <w:sz w:val="18"/>
-          <w:szCs w:val="18"/>
-        </w:rPr>
-        <w:t>,</w:t>
-      </w:r>
-      <w:r>
-        <w:rPr>
-          <w:rFonts w:ascii="Times New Roman" w:eastAsia="Times New Roman" w:hAnsi="Times New Roman"/>
-          <w:color w:val="1F4E79" w:themeColor="accent1" w:themeShade="80"/>
-          <w:kern w:val="28"/>
-          <w:sz w:val="18"/>
-          <w:szCs w:val="18"/>
-        </w:rPr>
-        <w:t>"</w:t>
-      </w:r>
-      <w:r>
-        <w:rPr>
-          <w:rFonts w:ascii="Times New Roman" w:eastAsia="Times New Roman" w:hAnsi="Times New Roman"/>
-          <w:color w:val="1F4E79" w:themeColor="accent1" w:themeShade="80"/>
-          <w:kern w:val="28"/>
-          <w:sz w:val="18"/>
-          <w:szCs w:val="18"/>
-        </w:rPr>
         <w:t>zipcode</w:t>
       </w:r>
       <w:r>
@@ -8616,17 +8344,12 @@
         <w:t xml:space="preserve">char </w:t>
       </w:r>
       <w:proofErr w:type="spellStart"/>
-      <w:proofErr w:type="gramStart"/>
       <w:r>
         <w:t>zipcodeString</w:t>
       </w:r>
       <w:proofErr w:type="spellEnd"/>
       <w:r>
-        <w:t>[</w:t>
-      </w:r>
-      <w:proofErr w:type="gramEnd"/>
-      <w:r>
-        <w:t>6];</w:t>
+        <w:t>[6];</w:t>
       </w:r>
     </w:p>
     <w:p>
@@ -8656,7 +8379,6 @@
         <w:t xml:space="preserve"> </w:t>
       </w:r>
       <w:proofErr w:type="spellStart"/>
-      <w:proofErr w:type="gramStart"/>
       <w:r>
         <w:rPr>
           <w:color w:val="1F4E79" w:themeColor="accent1" w:themeShade="80"/>
@@ -8683,7 +8405,6 @@
         <w:t>(</w:t>
       </w:r>
       <w:proofErr w:type="spellStart"/>
-      <w:proofErr w:type="gramEnd"/>
       <w:r>
         <w:rPr>
           <w:color w:val="1F4E79" w:themeColor="accent1" w:themeShade="80"/>
@@ -8773,377 +8494,373 @@
         <w:pStyle w:val="CCode"/>
       </w:pPr>
       <w:r>
+        <w:t xml:space="preserve">     if( </w:t>
+      </w:r>
+      <w:r>
+        <w:t>(</w:t>
+      </w:r>
+      <w:proofErr w:type="spellStart"/>
+      <w:r>
+        <w:t>obj_p</w:t>
+      </w:r>
+      <w:proofErr w:type="spellEnd"/>
+      <w:r>
+        <w:t>-&gt;</w:t>
+      </w:r>
+      <w:proofErr w:type="spellStart"/>
+      <w:r>
+        <w:t>parent_object</w:t>
+      </w:r>
+      <w:proofErr w:type="spellEnd"/>
+      <w:r>
+        <w:t xml:space="preserve"> != NULL) &amp;&amp;</w:t>
+      </w:r>
+    </w:p>
+    <w:p>
+      <w:pPr>
+        <w:pStyle w:val="CCode"/>
+      </w:pPr>
+      <w:r>
+        <w:t xml:space="preserve">          </w:t>
+      </w:r>
+      <w:r>
+        <w:t>(</w:t>
+      </w:r>
+      <w:proofErr w:type="spellStart"/>
+      <w:r>
+        <w:t>strncmp</w:t>
+      </w:r>
+      <w:proofErr w:type="spellEnd"/>
+      <w:r>
+        <w:t>(</w:t>
+      </w:r>
+      <w:proofErr w:type="spellStart"/>
+      <w:r>
+        <w:t>obj_p</w:t>
+      </w:r>
+      <w:proofErr w:type="spellEnd"/>
+      <w:r>
+        <w:t>-&gt;</w:t>
+      </w:r>
+      <w:proofErr w:type="spellStart"/>
+      <w:r>
+        <w:t>parent_object</w:t>
+      </w:r>
+      <w:proofErr w:type="spellEnd"/>
+      <w:r>
+        <w:t>-&gt;</w:t>
+      </w:r>
+      <w:proofErr w:type="spellStart"/>
+      <w:r>
+        <w:t>object_string</w:t>
+      </w:r>
+      <w:proofErr w:type="spellEnd"/>
+      <w:r>
+        <w:t xml:space="preserve">, "address", </w:t>
+      </w:r>
+      <w:proofErr w:type="spellStart"/>
+      <w:r>
+        <w:t>strlen</w:t>
+      </w:r>
+      <w:proofErr w:type="spellEnd"/>
+      <w:r>
+        <w:t>("address")) == 0) &amp;&amp;</w:t>
+      </w:r>
+    </w:p>
+    <w:p>
+      <w:pPr>
+        <w:pStyle w:val="CCode"/>
+      </w:pPr>
+      <w:r>
+        <w:t xml:space="preserve">          (</w:t>
+      </w:r>
+      <w:proofErr w:type="spellStart"/>
+      <w:r>
+        <w:t>strncmp</w:t>
+      </w:r>
+      <w:proofErr w:type="spellEnd"/>
+      <w:r>
+        <w:t>(</w:t>
+      </w:r>
+      <w:proofErr w:type="spellStart"/>
+      <w:r>
+        <w:t>obj_p</w:t>
+      </w:r>
+      <w:proofErr w:type="spellEnd"/>
+      <w:r>
+        <w:t>-&gt;</w:t>
+      </w:r>
+      <w:proofErr w:type="spellStart"/>
+      <w:r>
+        <w:t>object_string</w:t>
+      </w:r>
+      <w:proofErr w:type="spellEnd"/>
+      <w:r>
+        <w:t>, "</w:t>
+      </w:r>
+      <w:proofErr w:type="spellStart"/>
+      <w:r>
+        <w:t>zipcode</w:t>
+      </w:r>
+      <w:proofErr w:type="spellEnd"/>
+      <w:r>
+        <w:t xml:space="preserve">", </w:t>
+      </w:r>
+      <w:proofErr w:type="spellStart"/>
+      <w:r>
+        <w:t>strlen</w:t>
+      </w:r>
+      <w:proofErr w:type="spellEnd"/>
+      <w:r>
+        <w:t>("</w:t>
+      </w:r>
+      <w:proofErr w:type="spellStart"/>
+      <w:r>
+        <w:t>zipcode</w:t>
+      </w:r>
+      <w:proofErr w:type="spellEnd"/>
+      <w:r>
+        <w:t>")) == 0 ) &amp;&amp;</w:t>
+      </w:r>
+    </w:p>
+    <w:p>
+      <w:pPr>
+        <w:pStyle w:val="CCode"/>
+      </w:pPr>
+      <w:r>
+        <w:t xml:space="preserve">          (</w:t>
+      </w:r>
+      <w:proofErr w:type="spellStart"/>
+      <w:r>
+        <w:t>obj_p</w:t>
+      </w:r>
+      <w:proofErr w:type="spellEnd"/>
+      <w:r>
+        <w:t>-&gt;</w:t>
+      </w:r>
+      <w:proofErr w:type="spellStart"/>
+      <w:r>
+        <w:t>value_type</w:t>
+      </w:r>
+      <w:proofErr w:type="spellEnd"/>
+      <w:r>
+        <w:t xml:space="preserve"> == JSON_NUMBER_TYPE) )</w:t>
+      </w:r>
+    </w:p>
+    <w:p>
+      <w:pPr>
+        <w:pStyle w:val="CCode"/>
+      </w:pPr>
+      <w:r>
+        <w:t xml:space="preserve">     {</w:t>
+      </w:r>
+    </w:p>
+    <w:p>
+      <w:pPr>
+        <w:pStyle w:val="CCode"/>
+      </w:pPr>
+      <w:r>
+        <w:t xml:space="preserve">            </w:t>
+      </w:r>
+      <w:r>
+        <w:t xml:space="preserve">/'* Get </w:t>
+      </w:r>
+      <w:proofErr w:type="spellStart"/>
+      <w:r>
+        <w:t>zipcode</w:t>
+      </w:r>
+      <w:proofErr w:type="spellEnd"/>
+      <w:r>
+        <w:t xml:space="preserve"> value and convert to an integer */</w:t>
+      </w:r>
+    </w:p>
+    <w:p>
+      <w:pPr>
+        <w:pStyle w:val="CCode"/>
+      </w:pPr>
+      <w:r>
+        <w:t xml:space="preserve">            </w:t>
+      </w:r>
+      <w:proofErr w:type="spellStart"/>
+      <w:r>
+        <w:t>s</w:t>
+      </w:r>
+      <w:r>
+        <w:t>nprintf</w:t>
+      </w:r>
+      <w:proofErr w:type="spellEnd"/>
+      <w:r>
+        <w:t>(</w:t>
+      </w:r>
+      <w:proofErr w:type="spellStart"/>
+      <w:r>
+        <w:t>zipcodeString</w:t>
+      </w:r>
+      <w:proofErr w:type="spellEnd"/>
+      <w:r>
+        <w:t>, (</w:t>
+      </w:r>
+      <w:proofErr w:type="spellStart"/>
+      <w:r>
+        <w:t>obj_p</w:t>
+      </w:r>
+      <w:proofErr w:type="spellEnd"/>
+      <w:r>
+        <w:t>-&gt;</w:t>
+      </w:r>
+      <w:proofErr w:type="spellStart"/>
+      <w:r>
+        <w:t>value_length</w:t>
+      </w:r>
+      <w:proofErr w:type="spellEnd"/>
+      <w:r>
+        <w:t xml:space="preserve">)+1, "%s", </w:t>
+      </w:r>
+      <w:proofErr w:type="spellStart"/>
+      <w:r>
+        <w:t>obj_p</w:t>
+      </w:r>
+      <w:proofErr w:type="spellEnd"/>
+      <w:r>
+        <w:t>-&gt;value);</w:t>
+      </w:r>
+    </w:p>
+    <w:p>
+      <w:pPr>
+        <w:pStyle w:val="CCode"/>
+      </w:pPr>
+      <w:r>
+        <w:t xml:space="preserve">            </w:t>
+      </w:r>
+      <w:proofErr w:type="spellStart"/>
+      <w:r>
+        <w:t>zipcodeValue</w:t>
+      </w:r>
+      <w:proofErr w:type="spellEnd"/>
+      <w:r>
+        <w:t xml:space="preserve"> = </w:t>
+      </w:r>
+      <w:proofErr w:type="spellStart"/>
+      <w:r>
+        <w:t>ato</w:t>
+      </w:r>
+      <w:r>
+        <w:t>i</w:t>
+      </w:r>
+      <w:proofErr w:type="spellEnd"/>
+      <w:r>
+        <w:t>(</w:t>
+      </w:r>
+      <w:proofErr w:type="spellStart"/>
+      <w:r>
+        <w:t>zipcodeString</w:t>
+      </w:r>
+      <w:proofErr w:type="spellEnd"/>
+      <w:r>
+        <w:t>);</w:t>
+      </w:r>
+    </w:p>
+    <w:p>
+      <w:pPr>
+        <w:pStyle w:val="CCode"/>
+      </w:pPr>
+      <w:r>
+        <w:t xml:space="preserve">     }</w:t>
+      </w:r>
+    </w:p>
+    <w:p>
+      <w:pPr>
+        <w:pStyle w:val="CCode"/>
+      </w:pPr>
+      <w:r>
+        <w:t xml:space="preserve">     return WICED_SUCCESS;</w:t>
+      </w:r>
+    </w:p>
+    <w:p>
+      <w:pPr>
+        <w:pStyle w:val="CCode"/>
+      </w:pPr>
+      <w:r>
+        <w:t>}</w:t>
+      </w:r>
+    </w:p>
+    <w:p>
+      <w:pPr>
+        <w:pStyle w:val="CCode"/>
+      </w:pPr>
+    </w:p>
+    <w:p>
+      <w:pPr>
+        <w:pStyle w:val="CCode"/>
+        <w:rPr>
+          <w:color w:val="1F4E79" w:themeColor="accent1" w:themeShade="80"/>
+        </w:rPr>
+      </w:pPr>
+      <w:r>
+        <w:rPr>
+          <w:color w:val="931A68"/>
+        </w:rPr>
+        <w:t>void</w:t>
+      </w:r>
+      <w:r>
+        <w:t xml:space="preserve"> </w:t>
+      </w:r>
+      <w:proofErr w:type="spellStart"/>
+      <w:r>
+        <w:rPr>
+          <w:color w:val="1F4E79" w:themeColor="accent1" w:themeShade="80"/>
+        </w:rPr>
+        <w:t>application_start</w:t>
+      </w:r>
+      <w:proofErr w:type="spellEnd"/>
+      <w:r>
+        <w:rPr>
+          <w:color w:val="1F4E79" w:themeColor="accent1" w:themeShade="80"/>
+        </w:rPr>
+        <w:t>()</w:t>
+      </w:r>
+    </w:p>
+    <w:p>
+      <w:pPr>
+        <w:pStyle w:val="CCode"/>
+      </w:pPr>
+      <w:r>
+        <w:t>{</w:t>
+      </w:r>
+    </w:p>
+    <w:p>
+      <w:pPr>
+        <w:pStyle w:val="CCode"/>
+      </w:pPr>
+      <w:r>
         <w:t xml:space="preserve">     </w:t>
       </w:r>
-      <w:proofErr w:type="gramStart"/>
-      <w:r>
-        <w:t xml:space="preserve">if( </w:t>
-      </w:r>
+      <w:proofErr w:type="spellStart"/>
+      <w:r>
+        <w:t>w</w:t>
+      </w:r>
+      <w:r>
+        <w:t>iced_JSON_parser_register_callback</w:t>
+      </w:r>
+      <w:proofErr w:type="spellEnd"/>
       <w:r>
         <w:t>(</w:t>
       </w:r>
       <w:proofErr w:type="spellStart"/>
-      <w:proofErr w:type="gramEnd"/>
-      <w:r>
-        <w:t>obj_p</w:t>
-      </w:r>
-      <w:proofErr w:type="spellEnd"/>
-      <w:r>
-        <w:t>-&gt;</w:t>
-      </w:r>
-      <w:proofErr w:type="spellStart"/>
-      <w:r>
-        <w:t>parent_object</w:t>
-      </w:r>
-      <w:proofErr w:type="spellEnd"/>
-      <w:r>
-        <w:t xml:space="preserve"> != NULL) &amp;&amp;</w:t>
+      <w:r>
+        <w:t>jsonCallback</w:t>
+      </w:r>
+      <w:proofErr w:type="spellEnd"/>
+      <w:r>
+        <w:t>);</w:t>
       </w:r>
     </w:p>
     <w:p>
       <w:pPr>
         <w:pStyle w:val="CCode"/>
-      </w:pPr>
-      <w:r>
-        <w:t xml:space="preserve">          </w:t>
-      </w:r>
-      <w:r>
-        <w:t>(</w:t>
-      </w:r>
-      <w:proofErr w:type="spellStart"/>
-      <w:r>
-        <w:t>strncmp</w:t>
-      </w:r>
-      <w:proofErr w:type="spellEnd"/>
-      <w:r>
-        <w:t>(</w:t>
-      </w:r>
-      <w:proofErr w:type="spellStart"/>
-      <w:r>
-        <w:t>obj_p</w:t>
-      </w:r>
-      <w:proofErr w:type="spellEnd"/>
-      <w:r>
-        <w:t>-&gt;</w:t>
-      </w:r>
-      <w:proofErr w:type="spellStart"/>
-      <w:r>
-        <w:t>parent_object</w:t>
-      </w:r>
-      <w:proofErr w:type="spellEnd"/>
-      <w:r>
-        <w:t>-&gt;</w:t>
-      </w:r>
-      <w:proofErr w:type="spellStart"/>
-      <w:r>
-        <w:t>object_string</w:t>
-      </w:r>
-      <w:proofErr w:type="spellEnd"/>
-      <w:r>
-        <w:t xml:space="preserve">, "address", </w:t>
-      </w:r>
-      <w:proofErr w:type="spellStart"/>
-      <w:r>
-        <w:t>strlen</w:t>
-      </w:r>
-      <w:proofErr w:type="spellEnd"/>
-      <w:r>
-        <w:t>("address")) == 0) &amp;&amp;</w:t>
-      </w:r>
-    </w:p>
-    <w:p>
-      <w:pPr>
-        <w:pStyle w:val="CCode"/>
-      </w:pPr>
-      <w:r>
-        <w:t xml:space="preserve">          (</w:t>
-      </w:r>
-      <w:proofErr w:type="spellStart"/>
-      <w:r>
-        <w:t>strncmp</w:t>
-      </w:r>
-      <w:proofErr w:type="spellEnd"/>
-      <w:r>
-        <w:t>(</w:t>
-      </w:r>
-      <w:proofErr w:type="spellStart"/>
-      <w:r>
-        <w:t>obj_p</w:t>
-      </w:r>
-      <w:proofErr w:type="spellEnd"/>
-      <w:r>
-        <w:t>-&gt;</w:t>
-      </w:r>
-      <w:proofErr w:type="spellStart"/>
-      <w:r>
-        <w:t>object_string</w:t>
-      </w:r>
-      <w:proofErr w:type="spellEnd"/>
-      <w:r>
-        <w:t>, "</w:t>
-      </w:r>
-      <w:proofErr w:type="spellStart"/>
-      <w:r>
-        <w:t>zipcode</w:t>
-      </w:r>
-      <w:proofErr w:type="spellEnd"/>
-      <w:r>
-        <w:t xml:space="preserve">", </w:t>
-      </w:r>
-      <w:proofErr w:type="spellStart"/>
-      <w:r>
-        <w:t>strlen</w:t>
-      </w:r>
-      <w:proofErr w:type="spellEnd"/>
-      <w:r>
-        <w:t>("</w:t>
-      </w:r>
-      <w:proofErr w:type="spellStart"/>
-      <w:r>
-        <w:t>zipcode</w:t>
-      </w:r>
-      <w:proofErr w:type="spellEnd"/>
-      <w:r>
-        <w:t xml:space="preserve">")) == </w:t>
-      </w:r>
-      <w:proofErr w:type="gramStart"/>
-      <w:r>
-        <w:t>0 )</w:t>
-      </w:r>
-      <w:proofErr w:type="gramEnd"/>
-      <w:r>
-        <w:t xml:space="preserve"> &amp;&amp;</w:t>
-      </w:r>
-    </w:p>
-    <w:p>
-      <w:pPr>
-        <w:pStyle w:val="CCode"/>
-      </w:pPr>
-      <w:r>
-        <w:t xml:space="preserve">          (</w:t>
-      </w:r>
-      <w:proofErr w:type="spellStart"/>
-      <w:r>
-        <w:t>obj_p</w:t>
-      </w:r>
-      <w:proofErr w:type="spellEnd"/>
-      <w:r>
-        <w:t>-&gt;</w:t>
-      </w:r>
-      <w:proofErr w:type="spellStart"/>
-      <w:r>
-        <w:t>value_type</w:t>
-      </w:r>
-      <w:proofErr w:type="spellEnd"/>
-      <w:r>
-        <w:t xml:space="preserve"> == JSON_NUMBER_TYPE</w:t>
-      </w:r>
-      <w:proofErr w:type="gramStart"/>
-      <w:r>
-        <w:t>) )</w:t>
-      </w:r>
-      <w:proofErr w:type="gramEnd"/>
-    </w:p>
-    <w:p>
-      <w:pPr>
-        <w:pStyle w:val="CCode"/>
-      </w:pPr>
-      <w:r>
-        <w:t xml:space="preserve">     {</w:t>
-      </w:r>
-    </w:p>
-    <w:p>
-      <w:pPr>
-        <w:pStyle w:val="CCode"/>
-      </w:pPr>
-      <w:r>
-        <w:t xml:space="preserve">            </w:t>
-      </w:r>
-      <w:r>
-        <w:t xml:space="preserve">/'* Get </w:t>
-      </w:r>
-      <w:proofErr w:type="spellStart"/>
-      <w:r>
-        <w:t>zipcode</w:t>
-      </w:r>
-      <w:proofErr w:type="spellEnd"/>
-      <w:r>
-        <w:t xml:space="preserve"> value and convert to an integer */</w:t>
-      </w:r>
-    </w:p>
-    <w:p>
-      <w:pPr>
-        <w:pStyle w:val="CCode"/>
-      </w:pPr>
-      <w:r>
-        <w:t xml:space="preserve">            </w:t>
-      </w:r>
-      <w:proofErr w:type="spellStart"/>
-      <w:proofErr w:type="gramStart"/>
-      <w:r>
-        <w:t>s</w:t>
-      </w:r>
-      <w:r>
-        <w:t>nprintf</w:t>
-      </w:r>
-      <w:proofErr w:type="spellEnd"/>
-      <w:r>
-        <w:t>(</w:t>
-      </w:r>
-      <w:proofErr w:type="spellStart"/>
-      <w:proofErr w:type="gramEnd"/>
-      <w:r>
-        <w:t>zipcodeString</w:t>
-      </w:r>
-      <w:proofErr w:type="spellEnd"/>
-      <w:r>
-        <w:t>, (</w:t>
-      </w:r>
-      <w:proofErr w:type="spellStart"/>
-      <w:r>
-        <w:t>obj_p</w:t>
-      </w:r>
-      <w:proofErr w:type="spellEnd"/>
-      <w:r>
-        <w:t>-&gt;</w:t>
-      </w:r>
-      <w:proofErr w:type="spellStart"/>
-      <w:r>
-        <w:t>value_length</w:t>
-      </w:r>
-      <w:proofErr w:type="spellEnd"/>
-      <w:r>
-        <w:t xml:space="preserve">)+1, "%s", </w:t>
-      </w:r>
-      <w:proofErr w:type="spellStart"/>
-      <w:r>
-        <w:t>obj_p</w:t>
-      </w:r>
-      <w:proofErr w:type="spellEnd"/>
-      <w:r>
-        <w:t>-&gt;value);</w:t>
-      </w:r>
-    </w:p>
-    <w:p>
-      <w:pPr>
-        <w:pStyle w:val="CCode"/>
-      </w:pPr>
-      <w:r>
-        <w:t xml:space="preserve">            </w:t>
-      </w:r>
-      <w:proofErr w:type="spellStart"/>
-      <w:r>
-        <w:t>zipcodeValue</w:t>
-      </w:r>
-      <w:proofErr w:type="spellEnd"/>
-      <w:r>
-        <w:t xml:space="preserve"> = </w:t>
-      </w:r>
-      <w:proofErr w:type="spellStart"/>
-      <w:r>
-        <w:t>ato</w:t>
-      </w:r>
-      <w:r>
-        <w:t>i</w:t>
-      </w:r>
-      <w:proofErr w:type="spellEnd"/>
-      <w:r>
-        <w:t>(</w:t>
-      </w:r>
-      <w:proofErr w:type="spellStart"/>
-      <w:r>
-        <w:t>zipcodeString</w:t>
-      </w:r>
-      <w:proofErr w:type="spellEnd"/>
-      <w:r>
-        <w:t>);</w:t>
-      </w:r>
-    </w:p>
-    <w:p>
-      <w:pPr>
-        <w:pStyle w:val="CCode"/>
-      </w:pPr>
-      <w:r>
-        <w:t xml:space="preserve">     }</w:t>
-      </w:r>
-    </w:p>
-    <w:p>
-      <w:pPr>
-        <w:pStyle w:val="CCode"/>
-      </w:pPr>
-      <w:r>
-        <w:t xml:space="preserve">     return WICED_SUCCESS;</w:t>
-      </w:r>
-    </w:p>
-    <w:p>
-      <w:pPr>
-        <w:pStyle w:val="CCode"/>
-      </w:pPr>
-      <w:r>
-        <w:t>}</w:t>
-      </w:r>
-    </w:p>
-    <w:p>
-      <w:pPr>
-        <w:pStyle w:val="CCode"/>
-      </w:pPr>
-    </w:p>
-    <w:p>
-      <w:pPr>
-        <w:pStyle w:val="CCode"/>
-        <w:rPr>
-          <w:color w:val="1F4E79" w:themeColor="accent1" w:themeShade="80"/>
-        </w:rPr>
-      </w:pPr>
-      <w:r>
-        <w:rPr>
-          <w:color w:val="931A68"/>
-        </w:rPr>
-        <w:t>void</w:t>
-      </w:r>
-      <w:r>
-        <w:t xml:space="preserve"> </w:t>
-      </w:r>
-      <w:proofErr w:type="spellStart"/>
-      <w:r>
-        <w:rPr>
-          <w:color w:val="1F4E79" w:themeColor="accent1" w:themeShade="80"/>
-        </w:rPr>
-        <w:t>application_</w:t>
-      </w:r>
-      <w:proofErr w:type="gramStart"/>
-      <w:r>
-        <w:rPr>
-          <w:color w:val="1F4E79" w:themeColor="accent1" w:themeShade="80"/>
-        </w:rPr>
-        <w:t>start</w:t>
-      </w:r>
-      <w:proofErr w:type="spellEnd"/>
-      <w:r>
-        <w:rPr>
-          <w:color w:val="1F4E79" w:themeColor="accent1" w:themeShade="80"/>
-        </w:rPr>
-        <w:t>(</w:t>
-      </w:r>
-      <w:proofErr w:type="gramEnd"/>
-      <w:r>
-        <w:rPr>
-          <w:color w:val="1F4E79" w:themeColor="accent1" w:themeShade="80"/>
-        </w:rPr>
-        <w:t>)</w:t>
-      </w:r>
-    </w:p>
-    <w:p>
-      <w:pPr>
-        <w:pStyle w:val="CCode"/>
-      </w:pPr>
-      <w:r>
-        <w:t>{</w:t>
-      </w:r>
-    </w:p>
-    <w:p>
-      <w:pPr>
-        <w:pStyle w:val="CCode"/>
+        <w:rPr>
+          <w:color w:val="1F4E79" w:themeColor="accent1" w:themeShade="80"/>
+        </w:rPr>
       </w:pPr>
       <w:r>
         <w:t xml:space="preserve">     </w:t>
@@ -9153,49 +8870,11 @@
         <w:t>w</w:t>
       </w:r>
       <w:r>
-        <w:t>iced_JSON_parser_register_callback</w:t>
-      </w:r>
-      <w:proofErr w:type="spellEnd"/>
-      <w:r>
-        <w:t>(</w:t>
-      </w:r>
-      <w:proofErr w:type="spellStart"/>
-      <w:r>
-        <w:t>jsonCallback</w:t>
-      </w:r>
-      <w:proofErr w:type="spellEnd"/>
-      <w:r>
-        <w:t>);</w:t>
-      </w:r>
-    </w:p>
-    <w:p>
-      <w:pPr>
-        <w:pStyle w:val="CCode"/>
-        <w:rPr>
-          <w:color w:val="1F4E79" w:themeColor="accent1" w:themeShade="80"/>
-        </w:rPr>
-      </w:pPr>
-      <w:r>
-        <w:t xml:space="preserve">     </w:t>
-      </w:r>
-      <w:proofErr w:type="spellStart"/>
-      <w:r>
-        <w:t>w</w:t>
-      </w:r>
-      <w:r>
-        <w:t>iced_JSON_</w:t>
-      </w:r>
-      <w:proofErr w:type="gramStart"/>
-      <w:r>
-        <w:t>parser</w:t>
-      </w:r>
-      <w:proofErr w:type="spellEnd"/>
-      <w:r>
-        <w:t>(</w:t>
-      </w:r>
-      <w:proofErr w:type="gramEnd"/>
-      <w:r>
-        <w:t xml:space="preserve">data, </w:t>
+        <w:t>iced_JSON_parser</w:t>
+      </w:r>
+      <w:proofErr w:type="spellEnd"/>
+      <w:r>
+        <w:t xml:space="preserve">(data, </w:t>
       </w:r>
       <w:proofErr w:type="spellStart"/>
       <w:r>
@@ -9331,16 +9010,8 @@
         <w:rPr>
           <w:color w:val="1F4E79" w:themeColor="accent1" w:themeShade="80"/>
         </w:rPr>
-        <w:t>$(NAME)_</w:t>
-      </w:r>
-      <w:proofErr w:type="gramStart"/>
-      <w:r>
-        <w:rPr>
-          <w:color w:val="1F4E79" w:themeColor="accent1" w:themeShade="80"/>
-        </w:rPr>
-        <w:t>COMPONENTS :</w:t>
-      </w:r>
-      <w:proofErr w:type="gramEnd"/>
+        <w:t>$(NAME)_COMPONENTS :</w:t>
+      </w:r>
       <w:r>
         <w:rPr>
           <w:rStyle w:val="s1"/>
@@ -9451,7 +9122,10 @@
         </w:numPr>
       </w:pPr>
       <w:r>
-        <w:t>Verify that the I2C port is set to WICED_I2C_2.</w:t>
+        <w:t>Remove the VALID_PLATFORMS line from the make file (or add WW101_*)</w:t>
+      </w:r>
+      <w:r>
+        <w:t>.</w:t>
       </w:r>
     </w:p>
     <w:p>
@@ -9463,7 +9137,7 @@
         </w:numPr>
       </w:pPr>
       <w:r>
-        <w:t>Change the I2C speed to I2C_STANDARD_SPEED_MODE.</w:t>
+        <w:t>Review the rest of the project to understand what it is doing.</w:t>
       </w:r>
     </w:p>
     <w:p>
@@ -9475,7 +9149,7 @@
         </w:numPr>
       </w:pPr>
       <w:r>
-        <w:t>Review the rest of the project to understand what it is doing.</w:t>
+        <w:t>Create a make target for your project and run it.</w:t>
       </w:r>
     </w:p>
     <w:p>
@@ -9487,18 +9161,6 @@
         </w:numPr>
       </w:pPr>
       <w:r>
-        <w:t>Create a make target for your project and run it.</w:t>
-      </w:r>
-    </w:p>
-    <w:p>
-      <w:pPr>
-        <w:pStyle w:val="ListParagraph"/>
-        <w:numPr>
-          <w:ilvl w:val="0"/>
-          <w:numId w:val="5"/>
-        </w:numPr>
-      </w:pPr>
-      <w:r>
         <w:t xml:space="preserve">Repeat the above steps for the </w:t>
       </w:r>
       <w:proofErr w:type="spellStart"/>
@@ -9508,24 +9170,6 @@
       <w:proofErr w:type="spellEnd"/>
       <w:r>
         <w:t xml:space="preserve"> project.</w:t>
-      </w:r>
-    </w:p>
-    <w:p>
-      <w:pPr>
-        <w:pStyle w:val="ListParagraph"/>
-        <w:numPr>
-          <w:ilvl w:val="1"/>
-          <w:numId w:val="5"/>
-        </w:numPr>
-      </w:pPr>
-      <w:r>
-        <w:t xml:space="preserve">Hint: you will have to remove the VALID_PLATFORMS line from the make file (or add </w:t>
-      </w:r>
-      <w:r>
-        <w:t>WW101_</w:t>
-      </w:r>
-      <w:r>
-        <w:t xml:space="preserve">*) to build the project. </w:t>
       </w:r>
     </w:p>
     <w:p>
@@ -9591,7 +9235,6 @@
       <w:pPr>
         <w:ind w:left="720"/>
       </w:pPr>
-      <w:proofErr w:type="spellStart"/>
       <w:r>
         <w:rPr>
           <w:rFonts w:ascii="Consolas" w:hAnsi="Consolas" w:cs="Consolas"/>
@@ -9599,9 +9242,9 @@
           <w:sz w:val="16"/>
           <w:szCs w:val="20"/>
         </w:rPr>
-        <w:t>const</w:t>
-      </w:r>
-      <w:proofErr w:type="spellEnd"/>
+        <w:t>const char *</w:t>
+      </w:r>
+      <w:proofErr w:type="spellStart"/>
       <w:r>
         <w:rPr>
           <w:rFonts w:ascii="Consolas" w:hAnsi="Consolas" w:cs="Consolas"/>
@@ -9609,9 +9252,9 @@
           <w:sz w:val="16"/>
           <w:szCs w:val="20"/>
         </w:rPr>
-        <w:t xml:space="preserve"> char *</w:t>
-      </w:r>
-      <w:proofErr w:type="spellStart"/>
+        <w:t>jsonString</w:t>
+      </w:r>
+      <w:proofErr w:type="spellEnd"/>
       <w:r>
         <w:rPr>
           <w:rFonts w:ascii="Consolas" w:hAnsi="Consolas" w:cs="Consolas"/>
@@ -9619,9 +9262,8 @@
           <w:sz w:val="16"/>
           <w:szCs w:val="20"/>
         </w:rPr>
-        <w:t>jsonString</w:t>
-      </w:r>
-      <w:proofErr w:type="spellEnd"/>
+        <w:t xml:space="preserve"> = "</w:t>
+      </w:r>
       <w:r>
         <w:rPr>
           <w:rFonts w:ascii="Consolas" w:hAnsi="Consolas" w:cs="Consolas"/>
@@ -9629,7 +9271,7 @@
           <w:sz w:val="16"/>
           <w:szCs w:val="20"/>
         </w:rPr>
-        <w:t xml:space="preserve"> = "</w:t>
+        <w:t>{\</w:t>
       </w:r>
       <w:r>
         <w:rPr>
@@ -9638,7 +9280,7 @@
           <w:sz w:val="16"/>
           <w:szCs w:val="20"/>
         </w:rPr>
-        <w:t>{\</w:t>
+        <w:t>"</w:t>
       </w:r>
       <w:r>
         <w:rPr>
@@ -9647,7 +9289,7 @@
           <w:sz w:val="16"/>
           <w:szCs w:val="20"/>
         </w:rPr>
-        <w:t>"</w:t>
+        <w:t>state\</w:t>
       </w:r>
       <w:r>
         <w:rPr>
@@ -9656,9 +9298,8 @@
           <w:sz w:val="16"/>
           <w:szCs w:val="20"/>
         </w:rPr>
-        <w:t>state\</w:t>
-      </w:r>
-      <w:proofErr w:type="gramStart"/>
+        <w:t>"</w:t>
+      </w:r>
       <w:r>
         <w:rPr>
           <w:rFonts w:ascii="Consolas" w:hAnsi="Consolas" w:cs="Consolas"/>
@@ -9666,26 +9307,7 @@
           <w:sz w:val="16"/>
           <w:szCs w:val="20"/>
         </w:rPr>
-        <w:t>"</w:t>
-      </w:r>
-      <w:r>
-        <w:rPr>
-          <w:rFonts w:ascii="Consolas" w:hAnsi="Consolas" w:cs="Consolas"/>
-          <w:color w:val="2A00FF"/>
-          <w:sz w:val="16"/>
-          <w:szCs w:val="20"/>
-        </w:rPr>
-        <w:t xml:space="preserve"> :</w:t>
-      </w:r>
-      <w:proofErr w:type="gramEnd"/>
-      <w:r>
-        <w:rPr>
-          <w:rFonts w:ascii="Consolas" w:hAnsi="Consolas" w:cs="Consolas"/>
-          <w:color w:val="2A00FF"/>
-          <w:sz w:val="16"/>
-          <w:szCs w:val="20"/>
-        </w:rPr>
-        <w:t xml:space="preserve"> {\</w:t>
+        <w:t xml:space="preserve"> : {\</w:t>
       </w:r>
       <w:r>
         <w:rPr>
@@ -9866,7 +9488,6 @@
         </w:numPr>
       </w:pPr>
       <w:r>
-        <w:lastRenderedPageBreak/>
         <w:t xml:space="preserve">Hint: This would be a great place to use threads – one for reading </w:t>
       </w:r>
       <w:r>
@@ -9885,6 +9506,7 @@
         </w:numPr>
       </w:pPr>
       <w:r>
+        <w:lastRenderedPageBreak/>
         <w:t>Make sure you use a mutex to prevent both threads from accessing the I2C at the same time.</w:t>
       </w:r>
     </w:p>
@@ -9897,10 +9519,7 @@
         </w:numPr>
       </w:pPr>
       <w:r>
-        <w:t xml:space="preserve">Use a queue to </w:t>
-      </w:r>
-      <w:r>
-        <w:t xml:space="preserve">pass the </w:t>
+        <w:t xml:space="preserve">Use a queue to pass the </w:t>
       </w:r>
       <w:r>
         <w:t>sensor</w:t>
@@ -9960,26 +9579,16 @@
       <w:pPr>
         <w:ind w:left="2160"/>
       </w:pPr>
-      <w:proofErr w:type="spellStart"/>
-      <w:r>
-        <w:t>int</w:t>
-      </w:r>
-      <w:proofErr w:type="spellEnd"/>
-      <w:r>
-        <w:t xml:space="preserve"> </w:t>
-      </w:r>
-      <w:proofErr w:type="spellStart"/>
-      <w:proofErr w:type="gramStart"/>
+      <w:r>
+        <w:t xml:space="preserve">int </w:t>
+      </w:r>
+      <w:proofErr w:type="spellStart"/>
       <w:r>
         <w:t>snprintf</w:t>
       </w:r>
       <w:proofErr w:type="spellEnd"/>
       <w:r>
-        <w:t>(</w:t>
-      </w:r>
-      <w:proofErr w:type="gramEnd"/>
-      <w:r>
-        <w:t xml:space="preserve">char *buffer, </w:t>
+        <w:t xml:space="preserve">(char *buffer, </w:t>
       </w:r>
       <w:proofErr w:type="spellStart"/>
       <w:r>
@@ -9987,15 +9596,7 @@
       </w:r>
       <w:proofErr w:type="spellEnd"/>
       <w:r>
-        <w:t xml:space="preserve"> n, </w:t>
-      </w:r>
-      <w:proofErr w:type="spellStart"/>
-      <w:r>
-        <w:t>const</w:t>
-      </w:r>
-      <w:proofErr w:type="spellEnd"/>
-      <w:r>
-        <w:t xml:space="preserve"> char *format-string, argument-list);</w:t>
+        <w:t xml:space="preserve"> n, const char *format-string, argument-list);</w:t>
       </w:r>
     </w:p>
     <w:p>
@@ -10157,12 +9758,21 @@
               <w:t xml:space="preserve"> of </w:t>
             </w:r>
             <w:r>
+              <w:rPr>
+                <w:noProof/>
+              </w:rPr>
               <w:fldChar w:fldCharType="begin"/>
             </w:r>
             <w:r>
+              <w:rPr>
+                <w:noProof/>
+              </w:rPr>
               <w:instrText xml:space="preserve"> NUMPAGES  </w:instrText>
             </w:r>
             <w:r>
+              <w:rPr>
+                <w:noProof/>
+              </w:rPr>
               <w:fldChar w:fldCharType="separate"/>
             </w:r>
             <w:r>
@@ -10588,7 +10198,7 @@
         <w:ind w:left="1440" w:hanging="360"/>
       </w:pPr>
     </w:lvl>
-    <w:lvl w:ilvl="2" w:tplc="0409001B" w:tentative="1">
+    <w:lvl w:ilvl="2" w:tplc="0409001B">
       <w:start w:val="1"/>
       <w:numFmt w:val="lowerRoman"/>
       <w:lvlText w:val="%3."/>
@@ -12130,7 +11740,7 @@
   <w:style w:type="paragraph" w:default="1" w:styleId="Normal">
     <w:name w:val="Normal"/>
     <w:qFormat/>
-    <w:rsid w:val="00842EB8"/>
+    <w:rsid w:val="00A75F39"/>
   </w:style>
   <w:style w:type="paragraph" w:styleId="Heading1">
     <w:name w:val="heading 1"/>
@@ -12251,7 +11861,7 @@
     <w:uiPriority w:val="1"/>
     <w:semiHidden/>
     <w:unhideWhenUsed/>
-    <w:rsid w:val="00842EB8"/>
+    <w:rsid w:val="00A75F39"/>
   </w:style>
   <w:style w:type="table" w:default="1" w:styleId="TableNormal">
     <w:name w:val="Normal Table"/>
@@ -12273,7 +11883,7 @@
     <w:uiPriority w:val="99"/>
     <w:semiHidden/>
     <w:unhideWhenUsed/>
-    <w:rsid w:val="00842EB8"/>
+    <w:rsid w:val="00A75F39"/>
   </w:style>
   <w:style w:type="character" w:customStyle="1" w:styleId="Heading1Char">
     <w:name w:val="Heading 1 Char"/>
@@ -13143,7 +12753,7 @@
 </file>
 
 <file path=customXml/itemProps1.xml><?xml version="1.0" encoding="utf-8"?>
-<ds:datastoreItem xmlns:ds="http://schemas.openxmlformats.org/officeDocument/2006/customXml" ds:itemID="{66628DA2-DFED-42A5-AA41-9F67969CEF0C}">
+<ds:datastoreItem xmlns:ds="http://schemas.openxmlformats.org/officeDocument/2006/customXml" ds:itemID="{4A5BCC3A-9FAC-4D80-88AD-35CF0AD74784}">
   <ds:schemaRefs>
     <ds:schemaRef ds:uri="http://schemas.openxmlformats.org/officeDocument/2006/bibliography"/>
   </ds:schemaRefs>

</xml_diff>

<commit_message>
Updates after KYCC and MIT classes.
</commit_message>
<xml_diff>
--- a/labmanual/English/002-23599_Source/Manual/WW101-04-Library.docx
+++ b/labmanual/English/002-23599_Source/Manual/WW101-04-Library.docx
@@ -1237,13 +1237,285 @@
       <w:r>
         <w:t>In the exercises, we will be using the graphics library to display information on the OLED display present on the shield board.</w:t>
       </w:r>
-    </w:p>
-    <w:p>
-      <w:r>
-        <w:t>To</w:t>
-      </w:r>
-      <w:r>
-        <w:t xml:space="preserve"> draw text to the display you must:</w:t>
+      <w:ins w:id="3" w:author="Greg Landry" w:date="2019-02-06T14:48:00Z">
+        <w:r>
+          <w:t xml:space="preserve"> </w:t>
+        </w:r>
+      </w:ins>
+      <w:ins w:id="4" w:author="Greg Landry" w:date="2019-02-06T14:49:00Z">
+        <w:r>
+          <w:t xml:space="preserve">The display is </w:t>
+        </w:r>
+        <w:r>
+          <w:t xml:space="preserve">a 128x64 pixel OLED screen and an I2C based </w:t>
+        </w:r>
+        <w:proofErr w:type="spellStart"/>
+        <w:r>
+          <w:t>Freetronics</w:t>
+        </w:r>
+        <w:proofErr w:type="spellEnd"/>
+        <w:r>
+          <w:t xml:space="preserve"> SSD1306 driver chip. The I2C interface of the </w:t>
+        </w:r>
+        <w:proofErr w:type="spellStart"/>
+        <w:r>
+          <w:t>Freetronics</w:t>
+        </w:r>
+        <w:proofErr w:type="spellEnd"/>
+        <w:r>
+          <w:t xml:space="preserve"> SSD1306 is connected to the same I2C bus as the PSoC 4, but at a different I2C address. The </w:t>
+        </w:r>
+        <w:proofErr w:type="spellStart"/>
+        <w:r>
+          <w:t>Freetronics</w:t>
+        </w:r>
+        <w:proofErr w:type="spellEnd"/>
+        <w:r>
+          <w:t xml:space="preserve"> SSD1306 on our display has a fixed I2C address of 0x3C.</w:t>
+        </w:r>
+      </w:ins>
+    </w:p>
+    <w:p>
+      <w:pPr>
+        <w:keepNext/>
+        <w:keepLines/>
+        <w:rPr>
+          <w:ins w:id="5" w:author="Greg Landry" w:date="2019-02-06T14:50:00Z"/>
+        </w:rPr>
+      </w:pPr>
+      <w:ins w:id="6" w:author="Greg Landry" w:date="2019-02-06T14:50:00Z">
+        <w:r>
+          <w:t xml:space="preserve">The OLED </w:t>
+        </w:r>
+        <w:r>
+          <w:t xml:space="preserve">allows </w:t>
+        </w:r>
+        <w:r>
+          <w:t>you to draw shapes and write text. When you use a function such as u8g_</w:t>
+        </w:r>
+        <w:proofErr w:type="gramStart"/>
+        <w:r>
+          <w:t>DrawLine(</w:t>
+        </w:r>
+        <w:proofErr w:type="gramEnd"/>
+        <w:r>
+          <w:t>) the x and y coordinates start in the top left corner (0, 0), like this.</w:t>
+        </w:r>
+      </w:ins>
+    </w:p>
+    <w:p>
+      <w:pPr>
+        <w:jc w:val="center"/>
+        <w:rPr>
+          <w:ins w:id="7" w:author="Greg Landry" w:date="2019-02-06T14:50:00Z"/>
+        </w:rPr>
+      </w:pPr>
+      <w:ins w:id="8" w:author="Greg Landry" w:date="2019-02-06T14:50:00Z">
+        <w:r>
+          <w:rPr>
+            <w:noProof/>
+          </w:rPr>
+          <w:drawing>
+            <wp:inline distT="0" distB="0" distL="0" distR="0" wp14:anchorId="6249679F" wp14:editId="35191A53">
+              <wp:extent cx="3429000" cy="1447800"/>
+              <wp:effectExtent l="0" t="0" r="0" b="0"/>
+              <wp:docPr id="20" name="Picture 20"/>
+              <wp:cNvGraphicFramePr>
+                <a:graphicFrameLocks xmlns:a="http://schemas.openxmlformats.org/drawingml/2006/main" noChangeAspect="1"/>
+              </wp:cNvGraphicFramePr>
+              <a:graphic xmlns:a="http://schemas.openxmlformats.org/drawingml/2006/main">
+                <a:graphicData uri="http://schemas.openxmlformats.org/drawingml/2006/picture">
+                  <pic:pic xmlns:pic="http://schemas.openxmlformats.org/drawingml/2006/picture">
+                    <pic:nvPicPr>
+                      <pic:cNvPr id="0" name="Picture 6"/>
+                      <pic:cNvPicPr>
+                        <a:picLocks noChangeAspect="1" noChangeArrowheads="1"/>
+                      </pic:cNvPicPr>
+                    </pic:nvPicPr>
+                    <pic:blipFill>
+                      <a:blip r:embed="rId9">
+                        <a:extLst>
+                          <a:ext uri="{28A0092B-C50C-407E-A947-70E740481C1C}">
+                            <a14:useLocalDpi xmlns:a14="http://schemas.microsoft.com/office/drawing/2010/main" val="0"/>
+                          </a:ext>
+                        </a:extLst>
+                      </a:blip>
+                      <a:srcRect/>
+                      <a:stretch>
+                        <a:fillRect/>
+                      </a:stretch>
+                    </pic:blipFill>
+                    <pic:spPr bwMode="auto">
+                      <a:xfrm>
+                        <a:off x="0" y="0"/>
+                        <a:ext cx="3429000" cy="1447800"/>
+                      </a:xfrm>
+                      <a:prstGeom prst="rect">
+                        <a:avLst/>
+                      </a:prstGeom>
+                      <a:noFill/>
+                      <a:ln>
+                        <a:noFill/>
+                      </a:ln>
+                    </pic:spPr>
+                  </pic:pic>
+                </a:graphicData>
+              </a:graphic>
+            </wp:inline>
+          </w:drawing>
+        </w:r>
+      </w:ins>
+    </w:p>
+    <w:p>
+      <w:pPr>
+        <w:rPr>
+          <w:ins w:id="9" w:author="Greg Landry" w:date="2019-02-06T14:50:00Z"/>
+        </w:rPr>
+      </w:pPr>
+      <w:ins w:id="10" w:author="Greg Landry" w:date="2019-02-06T14:50:00Z">
+        <w:r>
+          <w:t>Updates always occur in what is known as a "picture loop"</w:t>
+        </w:r>
+        <w:r>
+          <w:t xml:space="preserve"> </w:t>
+        </w:r>
+        <w:r>
+          <w:t xml:space="preserve">where the drawing functions are repeatedly executed until the OLED is properly updated. Two library functions - </w:t>
+        </w:r>
+        <w:r>
+          <w:t>u8g_</w:t>
+        </w:r>
+        <w:proofErr w:type="gramStart"/>
+        <w:r>
+          <w:t>FirstPage(</w:t>
+        </w:r>
+        <w:proofErr w:type="gramEnd"/>
+        <w:r>
+          <w:t>)</w:t>
+        </w:r>
+        <w:r>
+          <w:t xml:space="preserve">  and u8g_Next</w:t>
+        </w:r>
+        <w:r>
+          <w:t>Page</w:t>
+        </w:r>
+        <w:r>
+          <w:t>() - make this very simple</w:t>
+        </w:r>
+      </w:ins>
+      <w:ins w:id="11" w:author="Greg Landry" w:date="2019-02-06T14:51:00Z">
+        <w:r>
+          <w:t xml:space="preserve"> </w:t>
+        </w:r>
+      </w:ins>
+      <w:ins w:id="12" w:author="Greg Landry" w:date="2019-02-06T14:52:00Z">
+        <w:r>
+          <w:t xml:space="preserve">by using a do-while loop </w:t>
+        </w:r>
+      </w:ins>
+      <w:ins w:id="13" w:author="Greg Landry" w:date="2019-02-06T14:51:00Z">
+        <w:r>
+          <w:t>as you will see below.</w:t>
+        </w:r>
+      </w:ins>
+      <w:ins w:id="14" w:author="Greg Landry" w:date="2019-02-06T14:53:00Z">
+        <w:r>
+          <w:t xml:space="preserve"> This is </w:t>
+        </w:r>
+      </w:ins>
+      <w:ins w:id="15" w:author="Greg Landry" w:date="2019-02-06T14:55:00Z">
+        <w:r>
+          <w:t xml:space="preserve">done so that </w:t>
+        </w:r>
+      </w:ins>
+      <w:ins w:id="16" w:author="Greg Landry" w:date="2019-02-06T14:53:00Z">
+        <w:r>
+          <w:t xml:space="preserve">the data </w:t>
+        </w:r>
+      </w:ins>
+      <w:ins w:id="17" w:author="Greg Landry" w:date="2019-02-06T14:56:00Z">
+        <w:r>
+          <w:t xml:space="preserve">needed </w:t>
+        </w:r>
+      </w:ins>
+      <w:ins w:id="18" w:author="Greg Landry" w:date="2019-02-06T14:53:00Z">
+        <w:r>
+          <w:t>to fill the entire screen (1</w:t>
+        </w:r>
+      </w:ins>
+      <w:ins w:id="19" w:author="Greg Landry" w:date="2019-02-06T14:54:00Z">
+        <w:r>
+          <w:t xml:space="preserve">28x64 = 8192 pixels) </w:t>
+        </w:r>
+      </w:ins>
+      <w:ins w:id="20" w:author="Greg Landry" w:date="2019-02-06T14:55:00Z">
+        <w:r>
+          <w:t>can be broken into m</w:t>
+        </w:r>
+      </w:ins>
+      <w:ins w:id="21" w:author="Greg Landry" w:date="2019-02-06T14:54:00Z">
+        <w:r>
+          <w:t>ultiple "pages"</w:t>
+        </w:r>
+      </w:ins>
+      <w:ins w:id="22" w:author="Greg Landry" w:date="2019-02-06T14:57:00Z">
+        <w:r>
+          <w:t xml:space="preserve"> which </w:t>
+        </w:r>
+      </w:ins>
+      <w:ins w:id="23" w:author="Greg Landry" w:date="2019-02-06T14:56:00Z">
+        <w:r>
+          <w:t xml:space="preserve">reduces the amount of memory required on the host processor to </w:t>
+        </w:r>
+      </w:ins>
+      <w:ins w:id="24" w:author="Greg Landry" w:date="2019-02-06T14:57:00Z">
+        <w:r>
+          <w:t xml:space="preserve">create and </w:t>
+        </w:r>
+      </w:ins>
+      <w:ins w:id="25" w:author="Greg Landry" w:date="2019-02-06T14:56:00Z">
+        <w:r>
+          <w:t>send the image.</w:t>
+        </w:r>
+      </w:ins>
+    </w:p>
+    <w:p>
+      <w:ins w:id="26" w:author="Greg Landry" w:date="2019-02-06T14:50:00Z">
+        <w:r>
+          <w:t xml:space="preserve">The steps </w:t>
+        </w:r>
+      </w:ins>
+      <w:del w:id="27" w:author="Greg Landry" w:date="2019-02-06T14:50:00Z">
+        <w:r>
+          <w:delText>To</w:delText>
+        </w:r>
+        <w:r>
+          <w:delText xml:space="preserve"> </w:delText>
+        </w:r>
+      </w:del>
+      <w:ins w:id="28" w:author="Greg Landry" w:date="2019-02-06T14:50:00Z">
+        <w:r>
+          <w:t>t</w:t>
+        </w:r>
+        <w:r>
+          <w:t xml:space="preserve">o </w:t>
+        </w:r>
+      </w:ins>
+      <w:r>
+        <w:t xml:space="preserve">draw text to the display </w:t>
+      </w:r>
+      <w:del w:id="29" w:author="Greg Landry" w:date="2019-02-06T14:50:00Z">
+        <w:r>
+          <w:delText>you must</w:delText>
+        </w:r>
+      </w:del>
+      <w:ins w:id="30" w:author="Greg Landry" w:date="2019-02-06T14:50:00Z">
+        <w:r>
+          <w:t>are</w:t>
+        </w:r>
+      </w:ins>
+      <w:r>
+        <w:t>:</w:t>
       </w:r>
     </w:p>
     <w:p>
@@ -1440,6 +1712,7 @@
         </w:numPr>
       </w:pPr>
       <w:r>
+        <w:lastRenderedPageBreak/>
         <w:t>The fonts are all listed in the file u8g_font_data.c in the graphics library directory. The examples use u8g_font_unifont, but feel free to experiment with others if you want.</w:t>
       </w:r>
     </w:p>
@@ -1728,7 +2001,6 @@
           <w:sz w:val="20"/>
           <w:szCs w:val="20"/>
         </w:rPr>
-        <w:lastRenderedPageBreak/>
         <w:t xml:space="preserve">    u8g_SetFont(&amp;display, u8g_font_unifont);</w:t>
       </w:r>
     </w:p>
@@ -2123,15 +2395,15 @@
       <w:pPr>
         <w:pStyle w:val="Heading1"/>
       </w:pPr>
-      <w:hyperlink r:id="rId9" w:history="1">
-        <w:bookmarkStart w:id="3" w:name="_Toc508791645"/>
+      <w:hyperlink r:id="rId10" w:history="1">
+        <w:bookmarkStart w:id="31" w:name="_Toc508791645"/>
         <w:r>
           <w:rPr>
             <w:rStyle w:val="Hyperlink"/>
           </w:rPr>
           <w:t>JavaScript Object Notation (JSON)</w:t>
         </w:r>
-        <w:bookmarkEnd w:id="3"/>
+        <w:bookmarkEnd w:id="31"/>
       </w:hyperlink>
     </w:p>
     <w:p>
@@ -4299,7 +4571,7 @@
       <w:pPr>
         <w:ind w:left="720"/>
       </w:pPr>
-      <w:hyperlink r:id="rId10" w:history="1">
+      <w:hyperlink r:id="rId11" w:history="1">
         <w:r>
           <w:rPr>
             <w:rStyle w:val="Hyperlink"/>
@@ -4315,7 +4587,7 @@
       <w:pPr>
         <w:pStyle w:val="Heading1"/>
       </w:pPr>
-      <w:bookmarkStart w:id="4" w:name="_Toc508791646"/>
+      <w:bookmarkStart w:id="32" w:name="_Toc508791646"/>
       <w:r>
         <w:lastRenderedPageBreak/>
         <w:t>Creating JSON</w:t>
@@ -4661,22 +4933,19 @@
       </w:r>
       <w:proofErr w:type="spellStart"/>
       <w:r>
-        <w:t>psoc_data.te</w:t>
+        <w:t>psoc_</w:t>
+      </w:r>
+      <w:proofErr w:type="gramStart"/>
+      <w:r>
+        <w:t>data.te</w:t>
       </w:r>
       <w:r>
         <w:t>mperature</w:t>
       </w:r>
       <w:proofErr w:type="spellEnd"/>
-      <w:r>
-        <w:t xml:space="preserve"> as a </w:t>
-      </w:r>
-      <w:proofErr w:type="gramStart"/>
-      <w:r>
-        <w:t>floating point</w:t>
-      </w:r>
       <w:proofErr w:type="gramEnd"/>
       <w:r>
-        <w:t xml:space="preserve"> value with one place after the decimal</w:t>
+        <w:t xml:space="preserve"> as a floating point value with one place after the decimal</w:t>
       </w:r>
       <w:r>
         <w:t xml:space="preserve">. If the actual temperature is 25.4, the resulting string </w:t>
@@ -4829,7 +5098,7 @@
       <w:r>
         <w:t>Parsers</w:t>
       </w:r>
-      <w:bookmarkEnd w:id="4"/>
+      <w:bookmarkEnd w:id="32"/>
       <w:r>
         <w:t>)</w:t>
       </w:r>
@@ -4946,7 +5215,7 @@
       <w:pPr>
         <w:pStyle w:val="Heading2"/>
       </w:pPr>
-      <w:bookmarkStart w:id="5" w:name="_Toc508791647"/>
+      <w:bookmarkStart w:id="33" w:name="_Toc508791647"/>
       <w:r>
         <w:t xml:space="preserve">WICED </w:t>
       </w:r>
@@ -4954,7 +5223,7 @@
       <w:r>
         <w:t>cJSON</w:t>
       </w:r>
-      <w:bookmarkEnd w:id="5"/>
+      <w:bookmarkEnd w:id="33"/>
       <w:proofErr w:type="spellEnd"/>
       <w:r>
         <w:t xml:space="preserve"> Library</w:t>
@@ -6337,7 +6606,7 @@
       <w:pPr>
         <w:pStyle w:val="Heading2"/>
       </w:pPr>
-      <w:bookmarkStart w:id="6" w:name="_Toc508791648"/>
+      <w:bookmarkStart w:id="34" w:name="_Toc508791648"/>
       <w:r>
         <w:t xml:space="preserve">WICED </w:t>
       </w:r>
@@ -6345,7 +6614,7 @@
       <w:r>
         <w:t>JSON_parser</w:t>
       </w:r>
-      <w:bookmarkEnd w:id="6"/>
+      <w:bookmarkEnd w:id="34"/>
       <w:proofErr w:type="spellEnd"/>
       <w:r>
         <w:t xml:space="preserve"> Library</w:t>
@@ -9029,7 +9298,7 @@
         </w:rPr>
         <w:t>JSON_parser</w:t>
       </w:r>
-      <w:bookmarkStart w:id="7" w:name="_Toc508791649"/>
+      <w:bookmarkStart w:id="35" w:name="_Toc508791649"/>
       <w:proofErr w:type="spellEnd"/>
       <w:r>
         <w:rPr>
@@ -9055,13 +9324,13 @@
       <w:r>
         <w:t>Exercise(s)</w:t>
       </w:r>
-      <w:bookmarkEnd w:id="7"/>
+      <w:bookmarkEnd w:id="35"/>
     </w:p>
     <w:p>
       <w:pPr>
         <w:pStyle w:val="Exercise"/>
       </w:pPr>
-      <w:bookmarkStart w:id="8" w:name="_Toc508791650"/>
+      <w:bookmarkStart w:id="36" w:name="_Toc508791650"/>
       <w:r>
         <w:t xml:space="preserve">Browse the </w:t>
       </w:r>
@@ -9077,17 +9346,17 @@
       <w:r>
         <w:t xml:space="preserve"> to see what functions are available</w:t>
       </w:r>
-      <w:bookmarkEnd w:id="8"/>
+      <w:bookmarkEnd w:id="36"/>
     </w:p>
     <w:p>
       <w:pPr>
         <w:pStyle w:val="Exercise"/>
       </w:pPr>
-      <w:bookmarkStart w:id="9" w:name="_Toc508791651"/>
+      <w:bookmarkStart w:id="37" w:name="_Toc508791651"/>
       <w:r>
         <w:t>Review the graphics library documentation and run the examples</w:t>
       </w:r>
-      <w:bookmarkEnd w:id="9"/>
+      <w:bookmarkEnd w:id="37"/>
     </w:p>
     <w:p>
       <w:pPr>
@@ -9176,7 +9445,7 @@
       <w:pPr>
         <w:pStyle w:val="Exercise"/>
       </w:pPr>
-      <w:bookmarkStart w:id="10" w:name="_Toc508791652"/>
+      <w:bookmarkStart w:id="38" w:name="_Toc508791652"/>
       <w:r>
         <w:t>Parse a JSON document using the library "</w:t>
       </w:r>
@@ -9188,7 +9457,7 @@
       <w:r>
         <w:t>".</w:t>
       </w:r>
-      <w:bookmarkEnd w:id="10"/>
+      <w:bookmarkEnd w:id="38"/>
     </w:p>
     <w:p>
       <w:r>
@@ -9418,11 +9687,11 @@
       <w:r>
         <w:t xml:space="preserve"> </w:t>
       </w:r>
-      <w:bookmarkStart w:id="11" w:name="_Toc508791653"/>
+      <w:bookmarkStart w:id="39" w:name="_Toc508791653"/>
       <w:r>
         <w:t>(Advanced) Display sensor information on the OLED display</w:t>
       </w:r>
-      <w:bookmarkEnd w:id="11"/>
+      <w:bookmarkEnd w:id="39"/>
     </w:p>
     <w:p>
       <w:r>
@@ -9611,7 +9880,7 @@
       <w:pPr>
         <w:pStyle w:val="Exercise"/>
       </w:pPr>
-      <w:bookmarkStart w:id="12" w:name="_Toc508791654"/>
+      <w:bookmarkStart w:id="40" w:name="_Toc508791654"/>
       <w:r>
         <w:t>(Advanced) Proce</w:t>
       </w:r>
@@ -9632,7 +9901,7 @@
       <w:r>
         <w:t>"</w:t>
       </w:r>
-      <w:bookmarkEnd w:id="12"/>
+      <w:bookmarkEnd w:id="40"/>
     </w:p>
     <w:p>
       <w:r>
@@ -9663,8 +9932,8 @@
     </w:p>
     <w:p/>
     <w:sectPr>
-      <w:headerReference w:type="default" r:id="rId11"/>
-      <w:footerReference w:type="default" r:id="rId12"/>
+      <w:headerReference w:type="default" r:id="rId12"/>
+      <w:footerReference w:type="default" r:id="rId13"/>
       <w:pgSz w:w="12240" w:h="15840"/>
       <w:pgMar w:top="1440" w:right="1440" w:bottom="1440" w:left="1440" w:header="720" w:footer="720" w:gutter="0"/>
       <w:cols w:space="720"/>
@@ -11343,6 +11612,14 @@
   </w:num>
   <w:numIdMacAtCleanup w:val="9"/>
 </w:numbering>
+</file>
+
+<file path=word/people.xml><?xml version="1.0" encoding="utf-8"?>
+<w15:people xmlns:wpc="http://schemas.microsoft.com/office/word/2010/wordprocessingCanvas" xmlns:cx="http://schemas.microsoft.com/office/drawing/2014/chartex" xmlns:cx1="http://schemas.microsoft.com/office/drawing/2015/9/8/chartex" xmlns:cx2="http://schemas.microsoft.com/office/drawing/2015/10/21/chartex" xmlns:cx3="http://schemas.microsoft.com/office/drawing/2016/5/9/chartex" xmlns:cx4="http://schemas.microsoft.com/office/drawing/2016/5/10/chartex" xmlns:cx5="http://schemas.microsoft.com/office/drawing/2016/5/11/chartex" xmlns:cx6="http://schemas.microsoft.com/office/drawing/2016/5/12/chartex" xmlns:cx7="http://schemas.microsoft.com/office/drawing/2016/5/13/chartex" xmlns:cx8="http://schemas.microsoft.com/office/drawing/2016/5/14/chartex" xmlns:mc="http://schemas.openxmlformats.org/markup-compatibility/2006" xmlns:aink="http://schemas.microsoft.com/office/drawing/2016/ink" xmlns:am3d="http://schemas.microsoft.com/office/drawing/2017/model3d" xmlns:o="urn:schemas-microsoft-com:office:office" xmlns:r="http://schemas.openxmlformats.org/officeDocument/2006/relationships" xmlns:m="http://schemas.openxmlformats.org/officeDocument/2006/math" xmlns:v="urn:schemas-microsoft-com:vml" xmlns:wp14="http://schemas.microsoft.com/office/word/2010/wordprocessingDrawing" xmlns:wp="http://schemas.openxmlformats.org/drawingml/2006/wordprocessingDrawing" xmlns:w10="urn:schemas-microsoft-com:office:word" xmlns:w="http://schemas.openxmlformats.org/wordprocessingml/2006/main" xmlns:w14="http://schemas.microsoft.com/office/word/2010/wordml" xmlns:w15="http://schemas.microsoft.com/office/word/2012/wordml" xmlns:w16cid="http://schemas.microsoft.com/office/word/2016/wordml/cid" xmlns:w16se="http://schemas.microsoft.com/office/word/2015/wordml/symex" xmlns:wpg="http://schemas.microsoft.com/office/word/2010/wordprocessingGroup" xmlns:wpi="http://schemas.microsoft.com/office/word/2010/wordprocessingInk" xmlns:wne="http://schemas.microsoft.com/office/word/2006/wordml" xmlns:wps="http://schemas.microsoft.com/office/word/2010/wordprocessingShape" mc:Ignorable="w14 w15 w16se w16cid wp14">
+  <w15:person w15:author="Greg Landry">
+    <w15:presenceInfo w15:providerId="AD" w15:userId="S-1-5-21-3828945024-3187688870-2345676969-5847"/>
+  </w15:person>
+</w15:people>
 </file>
 
 <file path=word/styles.xml><?xml version="1.0" encoding="utf-8"?>
@@ -11740,7 +12017,7 @@
   <w:style w:type="paragraph" w:default="1" w:styleId="Normal">
     <w:name w:val="Normal"/>
     <w:qFormat/>
-    <w:rsid w:val="00A75F39"/>
+    <w:rsid w:val="00C055BD"/>
   </w:style>
   <w:style w:type="paragraph" w:styleId="Heading1">
     <w:name w:val="heading 1"/>
@@ -11861,7 +12138,7 @@
     <w:uiPriority w:val="1"/>
     <w:semiHidden/>
     <w:unhideWhenUsed/>
-    <w:rsid w:val="00A75F39"/>
+    <w:rsid w:val="00C055BD"/>
   </w:style>
   <w:style w:type="table" w:default="1" w:styleId="TableNormal">
     <w:name w:val="Normal Table"/>
@@ -11883,7 +12160,7 @@
     <w:uiPriority w:val="99"/>
     <w:semiHidden/>
     <w:unhideWhenUsed/>
-    <w:rsid w:val="00A75F39"/>
+    <w:rsid w:val="00C055BD"/>
   </w:style>
   <w:style w:type="character" w:customStyle="1" w:styleId="Heading1Char">
     <w:name w:val="Heading 1 Char"/>
@@ -12753,7 +13030,7 @@
 </file>
 
 <file path=customXml/itemProps1.xml><?xml version="1.0" encoding="utf-8"?>
-<ds:datastoreItem xmlns:ds="http://schemas.openxmlformats.org/officeDocument/2006/customXml" ds:itemID="{4A5BCC3A-9FAC-4D80-88AD-35CF0AD74784}">
+<ds:datastoreItem xmlns:ds="http://schemas.openxmlformats.org/officeDocument/2006/customXml" ds:itemID="{3C439A28-247A-40CC-A1FC-EF0B2CEA9803}">
   <ds:schemaRefs>
     <ds:schemaRef ds:uri="http://schemas.openxmlformats.org/officeDocument/2006/bibliography"/>
   </ds:schemaRefs>

</xml_diff>